<commit_message>
them dac ta bang hoc phan , hoc ky
</commit_message>
<xml_diff>
--- a/documents/Git and Plan.docx
+++ b/documents/Git and Plan.docx
@@ -1,6 +1,6 @@
 
 <file path=word/document.xml><?xml version="1.0" encoding="utf-8"?>
-<w:document xmlns:wpc="http://schemas.microsoft.com/office/word/2010/wordprocessingCanvas" xmlns:cx="http://schemas.microsoft.com/office/drawing/2014/chartex" xmlns:mc="http://schemas.openxmlformats.org/markup-compatibility/2006" xmlns:o="urn:schemas-microsoft-com:office:office" xmlns:r="http://schemas.openxmlformats.org/officeDocument/2006/relationships" xmlns:m="http://schemas.openxmlformats.org/officeDocument/2006/math" xmlns:v="urn:schemas-microsoft-com:vml" xmlns:wp14="http://schemas.microsoft.com/office/word/2010/wordprocessingDrawing" xmlns:wp="http://schemas.openxmlformats.org/drawingml/2006/wordprocessingDrawing" xmlns:w10="urn:schemas-microsoft-com:office:word" xmlns:w="http://schemas.openxmlformats.org/wordprocessingml/2006/main" xmlns:w14="http://schemas.microsoft.com/office/word/2010/wordml" xmlns:w15="http://schemas.microsoft.com/office/word/2012/wordml" xmlns:w16se="http://schemas.microsoft.com/office/word/2015/wordml/symex" xmlns:wpg="http://schemas.microsoft.com/office/word/2010/wordprocessingGroup" xmlns:wpi="http://schemas.microsoft.com/office/word/2010/wordprocessingInk" xmlns:wne="http://schemas.microsoft.com/office/word/2006/wordml" xmlns:wps="http://schemas.microsoft.com/office/word/2010/wordprocessingShape" mc:Ignorable="w14 w15 w16se wp14">
+<w:document xmlns:wpc="http://schemas.microsoft.com/office/word/2010/wordprocessingCanvas" xmlns:mc="http://schemas.openxmlformats.org/markup-compatibility/2006" xmlns:o="urn:schemas-microsoft-com:office:office" xmlns:r="http://schemas.openxmlformats.org/officeDocument/2006/relationships" xmlns:m="http://schemas.openxmlformats.org/officeDocument/2006/math" xmlns:v="urn:schemas-microsoft-com:vml" xmlns:wp14="http://schemas.microsoft.com/office/word/2010/wordprocessingDrawing" xmlns:wp="http://schemas.openxmlformats.org/drawingml/2006/wordprocessingDrawing" xmlns:w10="urn:schemas-microsoft-com:office:word" xmlns:w="http://schemas.openxmlformats.org/wordprocessingml/2006/main" xmlns:w14="http://schemas.microsoft.com/office/word/2010/wordml" xmlns:w15="http://schemas.microsoft.com/office/word/2012/wordml" xmlns:wpg="http://schemas.microsoft.com/office/word/2010/wordprocessingGroup" xmlns:wpi="http://schemas.microsoft.com/office/word/2010/wordprocessingInk" xmlns:wne="http://schemas.microsoft.com/office/word/2006/wordml" xmlns:wps="http://schemas.microsoft.com/office/word/2010/wordprocessingShape" mc:Ignorable="w14 w15 wp14">
   <w:body>
     <w:p>
       <w:pPr>
@@ -25,7 +25,23 @@
           <w:b/>
           <w:sz w:val="28"/>
         </w:rPr>
-        <w:t>Tìm hiểu công cụ quản lý phiên bản Subversioning( SVN)</w:t>
+        <w:t>Tìm hiểu công cụ quản lý phiên bản Subversioning</w:t>
+      </w:r>
+      <w:r>
+        <w:rPr>
+          <w:rFonts w:ascii="Times New Roman" w:hAnsi="Times New Roman" w:cs="Times New Roman"/>
+          <w:b/>
+          <w:sz w:val="28"/>
+        </w:rPr>
+        <w:t xml:space="preserve"> </w:t>
+      </w:r>
+      <w:r>
+        <w:rPr>
+          <w:rFonts w:ascii="Times New Roman" w:hAnsi="Times New Roman" w:cs="Times New Roman"/>
+          <w:b/>
+          <w:sz w:val="28"/>
+        </w:rPr>
+        <w:t>(SVN)</w:t>
       </w:r>
     </w:p>
     <w:p>
@@ -37,13 +53,23 @@
           <w:sz w:val="28"/>
         </w:rPr>
       </w:pPr>
+      <w:proofErr w:type="gramStart"/>
       <w:r>
         <w:rPr>
           <w:rFonts w:ascii="Times New Roman" w:hAnsi="Times New Roman" w:cs="Times New Roman"/>
           <w:b/>
           <w:sz w:val="28"/>
         </w:rPr>
-        <w:t>dựa trên TortoiseSVN Client</w:t>
+        <w:t>dựa</w:t>
+      </w:r>
+      <w:proofErr w:type="gramEnd"/>
+      <w:r>
+        <w:rPr>
+          <w:rFonts w:ascii="Times New Roman" w:hAnsi="Times New Roman" w:cs="Times New Roman"/>
+          <w:b/>
+          <w:sz w:val="28"/>
+        </w:rPr>
+        <w:t xml:space="preserve"> trên TortoiseSVN Client</w:t>
       </w:r>
     </w:p>
     <w:p>
@@ -72,7 +98,37 @@
           <w:rFonts w:ascii="Times New Roman" w:hAnsi="Times New Roman" w:cs="Times New Roman"/>
           <w:sz w:val="28"/>
         </w:rPr>
-        <w:t>Mục tiêu chính của SVN: Quản lý các phiên bản của một file nào đó( bất kỳ là file text, binảy,...) vào server SVN. Quá trình kiểm tra sẽ được SVN kiểm tra tại 2 nơi:</w:t>
+        <w:t>Mục tiêu chính của SVN: Quản lý các phiên bản của một file nào đó</w:t>
+      </w:r>
+      <w:r>
+        <w:rPr>
+          <w:rFonts w:ascii="Times New Roman" w:hAnsi="Times New Roman" w:cs="Times New Roman"/>
+          <w:sz w:val="28"/>
+        </w:rPr>
+        <w:t xml:space="preserve"> </w:t>
+      </w:r>
+      <w:r>
+        <w:rPr>
+          <w:rFonts w:ascii="Times New Roman" w:hAnsi="Times New Roman" w:cs="Times New Roman"/>
+          <w:sz w:val="28"/>
+        </w:rPr>
+        <w:t>(bất kỳ là file text, binảy</w:t>
+      </w:r>
+      <w:proofErr w:type="gramStart"/>
+      <w:r>
+        <w:rPr>
+          <w:rFonts w:ascii="Times New Roman" w:hAnsi="Times New Roman" w:cs="Times New Roman"/>
+          <w:sz w:val="28"/>
+        </w:rPr>
+        <w:t>,...</w:t>
+      </w:r>
+      <w:proofErr w:type="gramEnd"/>
+      <w:r>
+        <w:rPr>
+          <w:rFonts w:ascii="Times New Roman" w:hAnsi="Times New Roman" w:cs="Times New Roman"/>
+          <w:sz w:val="28"/>
+        </w:rPr>
+        <w:t>) vào server SVN. Quá trình kiểm tra sẽ được SVN kiểm tra tại 2 nơi:</w:t>
       </w:r>
     </w:p>
     <w:p>
@@ -92,7 +148,23 @@
           <w:rFonts w:ascii="Times New Roman" w:hAnsi="Times New Roman" w:cs="Times New Roman"/>
           <w:sz w:val="28"/>
         </w:rPr>
-        <w:t>Thư mục dự án( Nơi thực hiện dự án).</w:t>
+        <w:t xml:space="preserve">Thư mục dự </w:t>
+      </w:r>
+      <w:proofErr w:type="gramStart"/>
+      <w:r>
+        <w:rPr>
+          <w:rFonts w:ascii="Times New Roman" w:hAnsi="Times New Roman" w:cs="Times New Roman"/>
+          <w:sz w:val="28"/>
+        </w:rPr>
+        <w:t>án(</w:t>
+      </w:r>
+      <w:proofErr w:type="gramEnd"/>
+      <w:r>
+        <w:rPr>
+          <w:rFonts w:ascii="Times New Roman" w:hAnsi="Times New Roman" w:cs="Times New Roman"/>
+          <w:sz w:val="28"/>
+        </w:rPr>
+        <w:t xml:space="preserve"> Nơi thực hiện dự án).</w:t>
       </w:r>
     </w:p>
     <w:p>
@@ -112,7 +184,23 @@
           <w:rFonts w:ascii="Times New Roman" w:hAnsi="Times New Roman" w:cs="Times New Roman"/>
           <w:sz w:val="28"/>
         </w:rPr>
-        <w:t>Thông tin dự án được lưu trữ trên server.</w:t>
+        <w:t xml:space="preserve">Thông tin dự </w:t>
+      </w:r>
+      <w:proofErr w:type="gramStart"/>
+      <w:r>
+        <w:rPr>
+          <w:rFonts w:ascii="Times New Roman" w:hAnsi="Times New Roman" w:cs="Times New Roman"/>
+          <w:sz w:val="28"/>
+        </w:rPr>
+        <w:t>án</w:t>
+      </w:r>
+      <w:proofErr w:type="gramEnd"/>
+      <w:r>
+        <w:rPr>
+          <w:rFonts w:ascii="Times New Roman" w:hAnsi="Times New Roman" w:cs="Times New Roman"/>
+          <w:sz w:val="28"/>
+        </w:rPr>
+        <w:t xml:space="preserve"> được lưu trữ trên server.</w:t>
       </w:r>
     </w:p>
     <w:p>
@@ -212,7 +300,30 @@
           <w:rFonts w:ascii="Times New Roman" w:hAnsi="Times New Roman" w:cs="Times New Roman"/>
           <w:sz w:val="28"/>
         </w:rPr>
-        <w:t>Bước 1: Chọn thư mục dự án thực hiện “ right click” và chọn TortoiseSVN-&gt;Import.</w:t>
+        <w:t>Bước 1: Chọ</w:t>
+      </w:r>
+      <w:r>
+        <w:rPr>
+          <w:rFonts w:ascii="Times New Roman" w:hAnsi="Times New Roman" w:cs="Times New Roman"/>
+          <w:sz w:val="28"/>
+        </w:rPr>
+        <w:t xml:space="preserve">n </w:t>
+      </w:r>
+      <w:proofErr w:type="gramStart"/>
+      <w:r>
+        <w:rPr>
+          <w:rFonts w:ascii="Times New Roman" w:hAnsi="Times New Roman" w:cs="Times New Roman"/>
+          <w:sz w:val="28"/>
+        </w:rPr>
+        <w:t>thư</w:t>
+      </w:r>
+      <w:proofErr w:type="gramEnd"/>
+      <w:r>
+        <w:rPr>
+          <w:rFonts w:ascii="Times New Roman" w:hAnsi="Times New Roman" w:cs="Times New Roman"/>
+          <w:sz w:val="28"/>
+        </w:rPr>
+        <w:t xml:space="preserve"> mục dự án thực hiện “right click” và chọn TortoiseSVN-&gt;Import.</w:t>
       </w:r>
     </w:p>
     <w:p>
@@ -303,7 +414,37 @@
           <w:sz w:val="28"/>
         </w:rPr>
         <w:lastRenderedPageBreak/>
-        <w:t>Bước 2: Điền các thông tin cần thiết( khi truy cập vào url serser thì sẽ có dialog yêu cầu nhập username+password).</w:t>
+        <w:t>Bước 2: Điền các thông tin cần thiết</w:t>
+      </w:r>
+      <w:r>
+        <w:rPr>
+          <w:rFonts w:ascii="Times New Roman" w:hAnsi="Times New Roman" w:cs="Times New Roman"/>
+          <w:sz w:val="28"/>
+        </w:rPr>
+        <w:t xml:space="preserve"> (</w:t>
+      </w:r>
+      <w:r>
+        <w:rPr>
+          <w:rFonts w:ascii="Times New Roman" w:hAnsi="Times New Roman" w:cs="Times New Roman"/>
+          <w:sz w:val="28"/>
+        </w:rPr>
+        <w:t xml:space="preserve">khi truy cập vào </w:t>
+      </w:r>
+      <w:proofErr w:type="gramStart"/>
+      <w:r>
+        <w:rPr>
+          <w:rFonts w:ascii="Times New Roman" w:hAnsi="Times New Roman" w:cs="Times New Roman"/>
+          <w:sz w:val="28"/>
+        </w:rPr>
+        <w:t>url</w:t>
+      </w:r>
+      <w:proofErr w:type="gramEnd"/>
+      <w:r>
+        <w:rPr>
+          <w:rFonts w:ascii="Times New Roman" w:hAnsi="Times New Roman" w:cs="Times New Roman"/>
+          <w:sz w:val="28"/>
+        </w:rPr>
+        <w:t xml:space="preserve"> serser thì sẽ có dialog yêu cầu nhập username+password).</w:t>
       </w:r>
     </w:p>
     <w:p>
@@ -406,14 +547,32 @@
           <w:rFonts w:ascii="Times New Roman" w:hAnsi="Times New Roman" w:cs="Times New Roman"/>
           <w:sz w:val="28"/>
         </w:rPr>
-        <w:t>họn (hoặc tạo mới) một thư mục để chưa các source code của dự</w:t>
-      </w:r>
+        <w:t xml:space="preserve">họn (hoặc tạo mới) một </w:t>
+      </w:r>
+      <w:proofErr w:type="gramStart"/>
       <w:r>
         <w:rPr>
           <w:rStyle w:val="fontstyle01"/>
           <w:rFonts w:ascii="Times New Roman" w:hAnsi="Times New Roman" w:cs="Times New Roman"/>
           <w:sz w:val="28"/>
         </w:rPr>
+        <w:t>thư</w:t>
+      </w:r>
+      <w:proofErr w:type="gramEnd"/>
+      <w:r>
+        <w:rPr>
+          <w:rStyle w:val="fontstyle01"/>
+          <w:rFonts w:ascii="Times New Roman" w:hAnsi="Times New Roman" w:cs="Times New Roman"/>
+          <w:sz w:val="28"/>
+        </w:rPr>
+        <w:t xml:space="preserve"> mục để chưa các source code của dự</w:t>
+      </w:r>
+      <w:r>
+        <w:rPr>
+          <w:rStyle w:val="fontstyle01"/>
+          <w:rFonts w:ascii="Times New Roman" w:hAnsi="Times New Roman" w:cs="Times New Roman"/>
+          <w:sz w:val="28"/>
+        </w:rPr>
         <w:t xml:space="preserve"> </w:t>
       </w:r>
       <w:r>
@@ -437,7 +596,23 @@
           <w:rFonts w:ascii="Times New Roman" w:hAnsi="Times New Roman" w:cs="Times New Roman"/>
           <w:sz w:val="28"/>
         </w:rPr>
-        <w:t>“ right click” và chọn TortoiseSVN-&gt;SVN Checkout.</w:t>
+        <w:t>“</w:t>
+      </w:r>
+      <w:proofErr w:type="gramStart"/>
+      <w:r>
+        <w:rPr>
+          <w:rFonts w:ascii="Times New Roman" w:hAnsi="Times New Roman" w:cs="Times New Roman"/>
+          <w:sz w:val="28"/>
+        </w:rPr>
+        <w:t>right</w:t>
+      </w:r>
+      <w:proofErr w:type="gramEnd"/>
+      <w:r>
+        <w:rPr>
+          <w:rFonts w:ascii="Times New Roman" w:hAnsi="Times New Roman" w:cs="Times New Roman"/>
+          <w:sz w:val="28"/>
+        </w:rPr>
+        <w:t xml:space="preserve"> click” và chọn TortoiseSVN-&gt;SVN Checkout.</w:t>
       </w:r>
     </w:p>
     <w:p>
@@ -513,7 +688,23 @@
           <w:rFonts w:ascii="Times New Roman" w:hAnsi="Times New Roman" w:cs="Times New Roman"/>
           <w:sz w:val="28"/>
         </w:rPr>
-        <w:t>Bước 2: Điền các thông tin cần thiết của dự án trên server.</w:t>
+        <w:t xml:space="preserve">Bước 2: Điền các thông tin cần thiết của dự </w:t>
+      </w:r>
+      <w:proofErr w:type="gramStart"/>
+      <w:r>
+        <w:rPr>
+          <w:rFonts w:ascii="Times New Roman" w:hAnsi="Times New Roman" w:cs="Times New Roman"/>
+          <w:sz w:val="28"/>
+        </w:rPr>
+        <w:t>án</w:t>
+      </w:r>
+      <w:proofErr w:type="gramEnd"/>
+      <w:r>
+        <w:rPr>
+          <w:rFonts w:ascii="Times New Roman" w:hAnsi="Times New Roman" w:cs="Times New Roman"/>
+          <w:sz w:val="28"/>
+        </w:rPr>
+        <w:t xml:space="preserve"> trên server.</w:t>
       </w:r>
     </w:p>
     <w:p>
@@ -602,7 +793,7 @@
           <w:rFonts w:ascii="Times New Roman" w:hAnsi="Times New Roman" w:cs="Times New Roman"/>
           <w:sz w:val="28"/>
         </w:rPr>
-        <w:t>Bước 1: “ right click” và chọn TortoiseSVN-&gt;SVN Commit.</w:t>
+        <w:t>Bước 1: “right click” và chọn TortoiseSVN-&gt;SVN Commit.</w:t>
       </w:r>
     </w:p>
     <w:p>
@@ -776,7 +967,23 @@
           <w:rFonts w:ascii="Times New Roman" w:hAnsi="Times New Roman" w:cs="Times New Roman"/>
           <w:sz w:val="28"/>
         </w:rPr>
-        <w:t>“ right click” và chọn TortoiseSVN-&gt;SVN Update.</w:t>
+        <w:t>“</w:t>
+      </w:r>
+      <w:proofErr w:type="gramStart"/>
+      <w:r>
+        <w:rPr>
+          <w:rFonts w:ascii="Times New Roman" w:hAnsi="Times New Roman" w:cs="Times New Roman"/>
+          <w:sz w:val="28"/>
+        </w:rPr>
+        <w:t>right</w:t>
+      </w:r>
+      <w:proofErr w:type="gramEnd"/>
+      <w:r>
+        <w:rPr>
+          <w:rFonts w:ascii="Times New Roman" w:hAnsi="Times New Roman" w:cs="Times New Roman"/>
+          <w:sz w:val="28"/>
+        </w:rPr>
+        <w:t xml:space="preserve"> click” và chọn TortoiseSVN-&gt;SVN Update.</w:t>
       </w:r>
     </w:p>
     <w:p>
@@ -2237,7 +2444,23 @@
                       <w:rFonts w:ascii="Times New Roman" w:eastAsia="Times New Roman" w:hAnsi="Times New Roman" w:cs="Times New Roman"/>
                       <w:color w:val="000000" w:themeColor="text1"/>
                     </w:rPr>
-                    <w:t>Xây dựng cửa số làm việc chính (menu, treeview, gridview,...)</w:t>
+                    <w:t>Xây dựng cửa số làm việc chính (menu, treeview, gridview</w:t>
+                  </w:r>
+                  <w:proofErr w:type="gramStart"/>
+                  <w:r>
+                    <w:rPr>
+                      <w:rFonts w:ascii="Times New Roman" w:eastAsia="Times New Roman" w:hAnsi="Times New Roman" w:cs="Times New Roman"/>
+                      <w:color w:val="000000" w:themeColor="text1"/>
+                    </w:rPr>
+                    <w:t>,...</w:t>
+                  </w:r>
+                  <w:proofErr w:type="gramEnd"/>
+                  <w:r>
+                    <w:rPr>
+                      <w:rFonts w:ascii="Times New Roman" w:eastAsia="Times New Roman" w:hAnsi="Times New Roman" w:cs="Times New Roman"/>
+                      <w:color w:val="000000" w:themeColor="text1"/>
+                    </w:rPr>
+                    <w:t>)</w:t>
                   </w:r>
                 </w:p>
               </w:tc>
@@ -5011,8 +5234,80 @@
           </w:tcPr>
           <w:p>
             <w:pPr>
-              <w:pStyle w:val="ListParagraph"/>
-              <w:ind w:left="1080"/>
+              <w:rPr>
+                <w:rFonts w:ascii="Times New Roman" w:hAnsi="Times New Roman" w:cs="Times New Roman"/>
+                <w:sz w:val="28"/>
+              </w:rPr>
+            </w:pPr>
+          </w:p>
+        </w:tc>
+        <w:tc>
+          <w:tcPr>
+            <w:tcW w:w="2840" w:type="dxa"/>
+            <w:tcBorders>
+              <w:top w:val="nil"/>
+              <w:left w:val="nil"/>
+              <w:bottom w:val="nil"/>
+              <w:right w:val="nil"/>
+            </w:tcBorders>
+            <w:shd w:val="clear" w:color="auto" w:fill="auto"/>
+            <w:noWrap/>
+            <w:vAlign w:val="bottom"/>
+          </w:tcPr>
+          <w:p>
+            <w:pPr>
+              <w:spacing w:after="0" w:line="240" w:lineRule="auto"/>
+              <w:rPr>
+                <w:rFonts w:ascii="Times New Roman" w:eastAsia="Times New Roman" w:hAnsi="Times New Roman" w:cs="Times New Roman"/>
+                <w:color w:val="000000" w:themeColor="text1"/>
+              </w:rPr>
+            </w:pPr>
+          </w:p>
+        </w:tc>
+      </w:tr>
+      <w:tr>
+        <w:trPr>
+          <w:trHeight w:val="288"/>
+        </w:trPr>
+        <w:tc>
+          <w:tcPr>
+            <w:tcW w:w="284" w:type="dxa"/>
+            <w:tcBorders>
+              <w:top w:val="nil"/>
+              <w:left w:val="nil"/>
+              <w:bottom w:val="nil"/>
+              <w:right w:val="nil"/>
+            </w:tcBorders>
+            <w:shd w:val="clear" w:color="auto" w:fill="auto"/>
+            <w:noWrap/>
+            <w:vAlign w:val="bottom"/>
+          </w:tcPr>
+          <w:p>
+            <w:pPr>
+              <w:spacing w:after="0" w:line="240" w:lineRule="auto"/>
+              <w:jc w:val="center"/>
+              <w:rPr>
+                <w:rFonts w:ascii="Times New Roman" w:eastAsia="Times New Roman" w:hAnsi="Times New Roman" w:cs="Times New Roman"/>
+                <w:color w:val="000000" w:themeColor="text1"/>
+              </w:rPr>
+            </w:pPr>
+          </w:p>
+        </w:tc>
+        <w:tc>
+          <w:tcPr>
+            <w:tcW w:w="9440" w:type="dxa"/>
+            <w:tcBorders>
+              <w:top w:val="nil"/>
+              <w:left w:val="nil"/>
+              <w:bottom w:val="nil"/>
+              <w:right w:val="nil"/>
+            </w:tcBorders>
+            <w:shd w:val="clear" w:color="auto" w:fill="auto"/>
+            <w:noWrap/>
+            <w:vAlign w:val="bottom"/>
+          </w:tcPr>
+          <w:p>
+            <w:pPr>
               <w:rPr>
                 <w:rFonts w:ascii="Times New Roman" w:hAnsi="Times New Roman" w:cs="Times New Roman"/>
                 <w:sz w:val="28"/>
@@ -5026,9 +5321,17 @@
               <w:t xml:space="preserve">Đặc tả các bảng: </w:t>
             </w:r>
           </w:p>
+          <w:p>
+            <w:pPr>
+              <w:rPr>
+                <w:rFonts w:ascii="Times New Roman" w:hAnsi="Times New Roman" w:cs="Times New Roman"/>
+                <w:sz w:val="28"/>
+              </w:rPr>
+            </w:pPr>
+          </w:p>
           <w:tbl>
             <w:tblPr>
-              <w:tblW w:w="9606" w:type="dxa"/>
+              <w:tblW w:w="8843" w:type="dxa"/>
               <w:tblBorders>
                 <w:top w:val="single" w:sz="4" w:space="0" w:color="auto"/>
                 <w:left w:val="single" w:sz="4" w:space="0" w:color="auto"/>
@@ -5040,62 +5343,64 @@
               <w:tblLook w:val="0000" w:firstRow="0" w:lastRow="0" w:firstColumn="0" w:lastColumn="0" w:noHBand="0" w:noVBand="0"/>
             </w:tblPr>
             <w:tblGrid>
-              <w:gridCol w:w="809"/>
-              <w:gridCol w:w="1621"/>
-              <w:gridCol w:w="230"/>
-              <w:gridCol w:w="1417"/>
-              <w:gridCol w:w="230"/>
-              <w:gridCol w:w="835"/>
-              <w:gridCol w:w="98"/>
-              <w:gridCol w:w="869"/>
-              <w:gridCol w:w="2646"/>
-              <w:gridCol w:w="806"/>
-              <w:gridCol w:w="45"/>
+              <w:gridCol w:w="752"/>
+              <w:gridCol w:w="2112"/>
+              <w:gridCol w:w="1842"/>
+              <w:gridCol w:w="1383"/>
+              <w:gridCol w:w="1027"/>
+              <w:gridCol w:w="71"/>
+              <w:gridCol w:w="1656"/>
             </w:tblGrid>
             <w:tr>
               <w:tc>
                 <w:tcPr>
-                  <w:tcW w:w="9606" w:type="dxa"/>
-                  <w:gridSpan w:val="11"/>
-                  <w:shd w:val="clear" w:color="auto" w:fill="auto"/>
-                </w:tcPr>
-                <w:p>
-                  <w:pPr>
-                    <w:rPr>
-                      <w:rFonts w:eastAsia="Calibri" w:cs="Times New Roman"/>
-                    </w:rPr>
-                  </w:pPr>
-                  <w:r>
-                    <w:rPr>
-                      <w:rFonts w:eastAsia="Calibri" w:cs="Times New Roman"/>
+                  <w:tcW w:w="8843" w:type="dxa"/>
+                  <w:gridSpan w:val="7"/>
+                  <w:shd w:val="clear" w:color="auto" w:fill="auto"/>
+                </w:tcPr>
+                <w:p>
+                  <w:pPr>
+                    <w:snapToGrid w:val="0"/>
+                    <w:rPr>
+                      <w:rFonts w:ascii="Times New Roman" w:eastAsia="Calibri" w:hAnsi="Times New Roman" w:cs="Times New Roman"/>
+                      <w:sz w:val="28"/>
+                      <w:szCs w:val="28"/>
+                    </w:rPr>
+                  </w:pPr>
+                  <w:r>
+                    <w:rPr>
+                      <w:rFonts w:ascii="Times New Roman" w:eastAsia="Calibri" w:hAnsi="Times New Roman" w:cs="Times New Roman"/>
                       <w:b/>
-                    </w:rPr>
-                    <w:t>Tên bảng</w:t>
-                  </w:r>
-                  <w:r>
-                    <w:rPr>
-                      <w:rFonts w:eastAsia="Calibri" w:cs="Times New Roman"/>
-                    </w:rPr>
-                    <w:t xml:space="preserve">: </w:t>
-                  </w:r>
-                  <w:r>
-                    <w:rPr>
-                      <w:rFonts w:eastAsia="Calibri" w:cs="Times New Roman"/>
-                    </w:rPr>
-                    <w:t>supplier</w:t>
-                  </w:r>
-                </w:p>
-                <w:p>
-                  <w:pPr>
-                    <w:rPr>
-                      <w:rFonts w:eastAsia="Calibri" w:cs="Times New Roman"/>
-                    </w:rPr>
-                  </w:pPr>
-                  <w:r>
-                    <w:rPr>
-                      <w:rFonts w:eastAsia="Calibri" w:cs="Times New Roman"/>
-                    </w:rPr>
-                    <w:t>Các nhà cung cấp</w:t>
+                      <w:sz w:val="28"/>
+                      <w:szCs w:val="28"/>
+                    </w:rPr>
+                    <w:t xml:space="preserve"> Tên bảng: </w:t>
+                  </w:r>
+                  <w:r>
+                    <w:rPr>
+                      <w:rFonts w:ascii="Times New Roman" w:eastAsia="Calibri" w:hAnsi="Times New Roman" w:cs="Times New Roman"/>
+                      <w:sz w:val="28"/>
+                      <w:szCs w:val="28"/>
+                    </w:rPr>
+                    <w:t>HocPhan</w:t>
+                  </w:r>
+                </w:p>
+                <w:p>
+                  <w:pPr>
+                    <w:snapToGrid w:val="0"/>
+                    <w:rPr>
+                      <w:rFonts w:ascii="Times New Roman" w:eastAsia="Calibri" w:hAnsi="Times New Roman" w:cs="Times New Roman"/>
+                      <w:sz w:val="28"/>
+                      <w:szCs w:val="28"/>
+                    </w:rPr>
+                  </w:pPr>
+                  <w:r>
+                    <w:rPr>
+                      <w:rFonts w:ascii="Times New Roman" w:eastAsia="Calibri" w:hAnsi="Times New Roman" w:cs="Times New Roman"/>
+                      <w:sz w:val="28"/>
+                      <w:szCs w:val="28"/>
+                    </w:rPr>
+                    <w:t xml:space="preserve">Danh sách học phần </w:t>
                   </w:r>
                 </w:p>
               </w:tc>
@@ -5103,21 +5408,25 @@
             <w:tr>
               <w:tc>
                 <w:tcPr>
-                  <w:tcW w:w="809" w:type="dxa"/>
+                  <w:tcW w:w="752" w:type="dxa"/>
                   <w:shd w:val="clear" w:color="auto" w:fill="auto"/>
                 </w:tcPr>
                 <w:p>
                   <w:pPr>
                     <w:snapToGrid w:val="0"/>
                     <w:rPr>
-                      <w:rFonts w:eastAsia="Calibri" w:cs="Times New Roman"/>
+                      <w:rFonts w:ascii="Times New Roman" w:eastAsia="Calibri" w:hAnsi="Times New Roman" w:cs="Times New Roman"/>
                       <w:b/>
-                    </w:rPr>
-                  </w:pPr>
-                  <w:r>
-                    <w:rPr>
-                      <w:rFonts w:eastAsia="Calibri" w:cs="Times New Roman"/>
+                      <w:sz w:val="28"/>
+                      <w:szCs w:val="28"/>
+                    </w:rPr>
+                  </w:pPr>
+                  <w:r>
+                    <w:rPr>
+                      <w:rFonts w:ascii="Times New Roman" w:eastAsia="Calibri" w:hAnsi="Times New Roman" w:cs="Times New Roman"/>
                       <w:b/>
+                      <w:sz w:val="28"/>
+                      <w:szCs w:val="28"/>
                     </w:rPr>
                     <w:t>STT</w:t>
                   </w:r>
@@ -5125,21 +5434,25 @@
               </w:tc>
               <w:tc>
                 <w:tcPr>
-                  <w:tcW w:w="1621" w:type="dxa"/>
+                  <w:tcW w:w="2112" w:type="dxa"/>
                   <w:shd w:val="clear" w:color="auto" w:fill="auto"/>
                 </w:tcPr>
                 <w:p>
                   <w:pPr>
                     <w:snapToGrid w:val="0"/>
                     <w:rPr>
-                      <w:rFonts w:eastAsia="Calibri" w:cs="Times New Roman"/>
+                      <w:rFonts w:ascii="Times New Roman" w:eastAsia="Calibri" w:hAnsi="Times New Roman" w:cs="Times New Roman"/>
                       <w:b/>
-                    </w:rPr>
-                  </w:pPr>
-                  <w:r>
-                    <w:rPr>
-                      <w:rFonts w:eastAsia="Calibri" w:cs="Times New Roman"/>
+                      <w:sz w:val="28"/>
+                      <w:szCs w:val="28"/>
+                    </w:rPr>
+                  </w:pPr>
+                  <w:r>
+                    <w:rPr>
+                      <w:rFonts w:ascii="Times New Roman" w:eastAsia="Calibri" w:hAnsi="Times New Roman" w:cs="Times New Roman"/>
                       <w:b/>
+                      <w:sz w:val="28"/>
+                      <w:szCs w:val="28"/>
                     </w:rPr>
                     <w:t>Tên trường</w:t>
                   </w:r>
@@ -5147,22 +5460,26 @@
               </w:tc>
               <w:tc>
                 <w:tcPr>
-                  <w:tcW w:w="1877" w:type="dxa"/>
-                  <w:gridSpan w:val="3"/>
+                  <w:tcW w:w="3225" w:type="dxa"/>
+                  <w:gridSpan w:val="2"/>
                   <w:shd w:val="clear" w:color="auto" w:fill="auto"/>
                 </w:tcPr>
                 <w:p>
                   <w:pPr>
                     <w:snapToGrid w:val="0"/>
                     <w:rPr>
-                      <w:rFonts w:eastAsia="Calibri" w:cs="Times New Roman"/>
+                      <w:rFonts w:ascii="Times New Roman" w:eastAsia="Calibri" w:hAnsi="Times New Roman" w:cs="Times New Roman"/>
                       <w:b/>
-                    </w:rPr>
-                  </w:pPr>
-                  <w:r>
-                    <w:rPr>
-                      <w:rFonts w:eastAsia="Calibri" w:cs="Times New Roman"/>
+                      <w:sz w:val="28"/>
+                      <w:szCs w:val="28"/>
+                    </w:rPr>
+                  </w:pPr>
+                  <w:r>
+                    <w:rPr>
+                      <w:rFonts w:ascii="Times New Roman" w:eastAsia="Calibri" w:hAnsi="Times New Roman" w:cs="Times New Roman"/>
                       <w:b/>
+                      <w:sz w:val="28"/>
+                      <w:szCs w:val="28"/>
                     </w:rPr>
                     <w:t>Kiểu</w:t>
                   </w:r>
@@ -5170,7 +5487,7 @@
               </w:tc>
               <w:tc>
                 <w:tcPr>
-                  <w:tcW w:w="933" w:type="dxa"/>
+                  <w:tcW w:w="1098" w:type="dxa"/>
                   <w:gridSpan w:val="2"/>
                   <w:shd w:val="clear" w:color="auto" w:fill="auto"/>
                 </w:tcPr>
@@ -5178,14 +5495,18 @@
                   <w:pPr>
                     <w:snapToGrid w:val="0"/>
                     <w:rPr>
-                      <w:rFonts w:eastAsia="Calibri" w:cs="Times New Roman"/>
+                      <w:rFonts w:ascii="Times New Roman" w:eastAsia="Calibri" w:hAnsi="Times New Roman" w:cs="Times New Roman"/>
                       <w:b/>
-                    </w:rPr>
-                  </w:pPr>
-                  <w:r>
-                    <w:rPr>
-                      <w:rFonts w:eastAsia="Calibri" w:cs="Times New Roman"/>
+                      <w:sz w:val="28"/>
+                      <w:szCs w:val="28"/>
+                    </w:rPr>
+                  </w:pPr>
+                  <w:r>
+                    <w:rPr>
+                      <w:rFonts w:ascii="Times New Roman" w:eastAsia="Calibri" w:hAnsi="Times New Roman" w:cs="Times New Roman"/>
                       <w:b/>
+                      <w:sz w:val="28"/>
+                      <w:szCs w:val="28"/>
                     </w:rPr>
                     <w:t>Khóa</w:t>
                   </w:r>
@@ -5193,46 +5514,27 @@
               </w:tc>
               <w:tc>
                 <w:tcPr>
-                  <w:tcW w:w="3515" w:type="dxa"/>
-                  <w:gridSpan w:val="2"/>
+                  <w:tcW w:w="1656" w:type="dxa"/>
                   <w:shd w:val="clear" w:color="auto" w:fill="auto"/>
                 </w:tcPr>
                 <w:p>
                   <w:pPr>
                     <w:snapToGrid w:val="0"/>
                     <w:rPr>
-                      <w:rFonts w:eastAsia="Calibri" w:cs="Times New Roman"/>
+                      <w:rFonts w:ascii="Times New Roman" w:eastAsia="Calibri" w:hAnsi="Times New Roman" w:cs="Times New Roman"/>
                       <w:b/>
-                    </w:rPr>
-                  </w:pPr>
-                  <w:r>
-                    <w:rPr>
-                      <w:rFonts w:eastAsia="Calibri" w:cs="Times New Roman"/>
+                      <w:sz w:val="28"/>
+                      <w:szCs w:val="28"/>
+                    </w:rPr>
+                  </w:pPr>
+                  <w:r>
+                    <w:rPr>
+                      <w:rFonts w:ascii="Times New Roman" w:eastAsia="Calibri" w:hAnsi="Times New Roman" w:cs="Times New Roman"/>
                       <w:b/>
+                      <w:sz w:val="28"/>
+                      <w:szCs w:val="28"/>
                     </w:rPr>
                     <w:t>Giải thích</w:t>
-                  </w:r>
-                </w:p>
-              </w:tc>
-              <w:tc>
-                <w:tcPr>
-                  <w:tcW w:w="851" w:type="dxa"/>
-                  <w:gridSpan w:val="2"/>
-                  <w:shd w:val="clear" w:color="auto" w:fill="auto"/>
-                </w:tcPr>
-                <w:p>
-                  <w:pPr>
-                    <w:snapToGrid w:val="0"/>
-                    <w:rPr>
-                      <w:rFonts w:eastAsia="Calibri" w:cs="Times New Roman"/>
-                      <w:b/>
-                    </w:rPr>
-                  </w:pPr>
-                  <w:r>
-                    <w:rPr>
-                      <w:b/>
-                    </w:rPr>
-                    <w:t>Tiêu đề</w:t>
                   </w:r>
                 </w:p>
               </w:tc>
@@ -5240,7 +5542,7 @@
             <w:tr>
               <w:tc>
                 <w:tcPr>
-                  <w:tcW w:w="809" w:type="dxa"/>
+                  <w:tcW w:w="752" w:type="dxa"/>
                   <w:shd w:val="clear" w:color="auto" w:fill="auto"/>
                   <w:vAlign w:val="bottom"/>
                 </w:tcPr>
@@ -5248,14 +5550,18 @@
                   <w:pPr>
                     <w:jc w:val="right"/>
                     <w:rPr>
-                      <w:rFonts w:ascii="Calibri" w:hAnsi="Calibri" w:cs="Calibri"/>
+                      <w:rFonts w:ascii="Times New Roman" w:hAnsi="Times New Roman" w:cs="Times New Roman"/>
                       <w:color w:val="000000"/>
-                    </w:rPr>
-                  </w:pPr>
-                  <w:r>
-                    <w:rPr>
-                      <w:rFonts w:ascii="Calibri" w:hAnsi="Calibri" w:cs="Calibri"/>
+                      <w:sz w:val="28"/>
+                      <w:szCs w:val="28"/>
+                    </w:rPr>
+                  </w:pPr>
+                  <w:r>
+                    <w:rPr>
+                      <w:rFonts w:ascii="Times New Roman" w:hAnsi="Times New Roman" w:cs="Times New Roman"/>
                       <w:color w:val="000000"/>
+                      <w:sz w:val="28"/>
+                      <w:szCs w:val="28"/>
                     </w:rPr>
                     <w:t>1</w:t>
                   </w:r>
@@ -5263,52 +5569,68 @@
               </w:tc>
               <w:tc>
                 <w:tcPr>
-                  <w:tcW w:w="1621" w:type="dxa"/>
+                  <w:tcW w:w="2112" w:type="dxa"/>
                   <w:shd w:val="clear" w:color="auto" w:fill="auto"/>
                 </w:tcPr>
                 <w:p>
                   <w:pPr>
                     <w:snapToGrid w:val="0"/>
                     <w:rPr>
-                      <w:rFonts w:eastAsia="Calibri" w:cs="Times New Roman"/>
+                      <w:rFonts w:ascii="Times New Roman" w:eastAsia="Calibri" w:hAnsi="Times New Roman" w:cs="Times New Roman"/>
                       <w:b/>
+                      <w:sz w:val="28"/>
+                      <w:szCs w:val="28"/>
                       <w:u w:val="single"/>
                     </w:rPr>
                   </w:pPr>
                   <w:r>
                     <w:rPr>
-                      <w:rFonts w:eastAsia="Calibri" w:cs="Times New Roman"/>
+                      <w:rFonts w:ascii="Times New Roman" w:eastAsia="Calibri" w:hAnsi="Times New Roman" w:cs="Times New Roman"/>
                       <w:b/>
+                      <w:sz w:val="28"/>
+                      <w:szCs w:val="28"/>
                       <w:u w:val="single"/>
                     </w:rPr>
-                    <w:t>code</w:t>
-                  </w:r>
-                </w:p>
-              </w:tc>
-              <w:tc>
-                <w:tcPr>
-                  <w:tcW w:w="1877" w:type="dxa"/>
-                  <w:gridSpan w:val="3"/>
+                    <w:t>IDHocPhan</w:t>
+                  </w:r>
+                </w:p>
+              </w:tc>
+              <w:tc>
+                <w:tcPr>
+                  <w:tcW w:w="3225" w:type="dxa"/>
+                  <w:gridSpan w:val="2"/>
                   <w:shd w:val="clear" w:color="auto" w:fill="auto"/>
                 </w:tcPr>
                 <w:p>
                   <w:pPr>
                     <w:snapToGrid w:val="0"/>
                     <w:rPr>
-                      <w:rFonts w:eastAsia="Calibri" w:cs="Times New Roman"/>
-                    </w:rPr>
-                  </w:pPr>
-                  <w:r>
-                    <w:rPr>
-                      <w:rFonts w:eastAsia="Calibri" w:cs="Times New Roman"/>
-                    </w:rPr>
-                    <w:t>Varchar(10)</w:t>
-                  </w:r>
-                </w:p>
-              </w:tc>
-              <w:tc>
-                <w:tcPr>
-                  <w:tcW w:w="933" w:type="dxa"/>
+                      <w:rFonts w:ascii="Times New Roman" w:eastAsia="Calibri" w:hAnsi="Times New Roman" w:cs="Times New Roman"/>
+                      <w:sz w:val="28"/>
+                      <w:szCs w:val="28"/>
+                    </w:rPr>
+                  </w:pPr>
+                  <w:r>
+                    <w:rPr>
+                      <w:rFonts w:ascii="Times New Roman" w:eastAsia="Calibri" w:hAnsi="Times New Roman" w:cs="Times New Roman"/>
+                      <w:sz w:val="28"/>
+                      <w:szCs w:val="28"/>
+                    </w:rPr>
+                    <w:t>v</w:t>
+                  </w:r>
+                  <w:r>
+                    <w:rPr>
+                      <w:rFonts w:ascii="Times New Roman" w:eastAsia="Calibri" w:hAnsi="Times New Roman" w:cs="Times New Roman"/>
+                      <w:sz w:val="28"/>
+                      <w:szCs w:val="28"/>
+                    </w:rPr>
+                    <w:t>archar(10)</w:t>
+                  </w:r>
+                </w:p>
+              </w:tc>
+              <w:tc>
+                <w:tcPr>
+                  <w:tcW w:w="1098" w:type="dxa"/>
                   <w:gridSpan w:val="2"/>
                   <w:shd w:val="clear" w:color="auto" w:fill="auto"/>
                 </w:tcPr>
@@ -5316,12 +5638,16 @@
                   <w:pPr>
                     <w:snapToGrid w:val="0"/>
                     <w:rPr>
-                      <w:rFonts w:eastAsia="Calibri" w:cs="Times New Roman"/>
-                    </w:rPr>
-                  </w:pPr>
-                  <w:r>
-                    <w:rPr>
-                      <w:rFonts w:eastAsia="Calibri" w:cs="Times New Roman"/>
+                      <w:rFonts w:ascii="Times New Roman" w:eastAsia="Calibri" w:hAnsi="Times New Roman" w:cs="Times New Roman"/>
+                      <w:sz w:val="28"/>
+                      <w:szCs w:val="28"/>
+                    </w:rPr>
+                  </w:pPr>
+                  <w:r>
+                    <w:rPr>
+                      <w:rFonts w:ascii="Times New Roman" w:eastAsia="Calibri" w:hAnsi="Times New Roman" w:cs="Times New Roman"/>
+                      <w:sz w:val="28"/>
+                      <w:szCs w:val="28"/>
                     </w:rPr>
                     <w:t>K</w:t>
                   </w:r>
@@ -5329,45 +5655,33 @@
               </w:tc>
               <w:tc>
                 <w:tcPr>
-                  <w:tcW w:w="3515" w:type="dxa"/>
-                  <w:gridSpan w:val="2"/>
+                  <w:tcW w:w="1656" w:type="dxa"/>
                   <w:shd w:val="clear" w:color="auto" w:fill="auto"/>
                 </w:tcPr>
                 <w:p>
                   <w:pPr>
                     <w:snapToGrid w:val="0"/>
                     <w:rPr>
-                      <w:rFonts w:eastAsia="Calibri" w:cs="Times New Roman"/>
-                    </w:rPr>
-                  </w:pPr>
-                  <w:r>
-                    <w:rPr>
-                      <w:rFonts w:eastAsia="Calibri" w:cs="Times New Roman"/>
-                    </w:rPr>
-                    <w:t>Mã duy nhất để duy trì quan hệ giữa các bảng</w:t>
-                  </w:r>
-                </w:p>
-              </w:tc>
-              <w:tc>
-                <w:tcPr>
-                  <w:tcW w:w="851" w:type="dxa"/>
-                  <w:gridSpan w:val="2"/>
-                  <w:shd w:val="clear" w:color="auto" w:fill="auto"/>
-                </w:tcPr>
-                <w:p>
-                  <w:pPr>
-                    <w:snapToGrid w:val="0"/>
-                    <w:rPr>
-                      <w:rFonts w:eastAsia="Calibri" w:cs="Times New Roman"/>
-                    </w:rPr>
-                  </w:pPr>
+                      <w:rFonts w:ascii="Times New Roman" w:eastAsia="Calibri" w:hAnsi="Times New Roman" w:cs="Times New Roman"/>
+                      <w:sz w:val="28"/>
+                      <w:szCs w:val="28"/>
+                    </w:rPr>
+                  </w:pPr>
+                  <w:r>
+                    <w:rPr>
+                      <w:rFonts w:ascii="Times New Roman" w:eastAsia="Calibri" w:hAnsi="Times New Roman" w:cs="Times New Roman"/>
+                      <w:sz w:val="28"/>
+                      <w:szCs w:val="28"/>
+                    </w:rPr>
+                    <w:t>Mã học phần</w:t>
+                  </w:r>
                 </w:p>
               </w:tc>
             </w:tr>
             <w:tr>
               <w:tc>
                 <w:tcPr>
-                  <w:tcW w:w="809" w:type="dxa"/>
+                  <w:tcW w:w="752" w:type="dxa"/>
                   <w:shd w:val="clear" w:color="auto" w:fill="auto"/>
                   <w:vAlign w:val="bottom"/>
                 </w:tcPr>
@@ -5375,14 +5689,18 @@
                   <w:pPr>
                     <w:jc w:val="right"/>
                     <w:rPr>
-                      <w:rFonts w:ascii="Calibri" w:hAnsi="Calibri" w:cs="Calibri"/>
+                      <w:rFonts w:ascii="Times New Roman" w:hAnsi="Times New Roman" w:cs="Times New Roman"/>
                       <w:color w:val="000000"/>
-                    </w:rPr>
-                  </w:pPr>
-                  <w:r>
-                    <w:rPr>
-                      <w:rFonts w:ascii="Calibri" w:hAnsi="Calibri" w:cs="Calibri"/>
+                      <w:sz w:val="28"/>
+                      <w:szCs w:val="28"/>
+                    </w:rPr>
+                  </w:pPr>
+                  <w:r>
+                    <w:rPr>
+                      <w:rFonts w:ascii="Times New Roman" w:hAnsi="Times New Roman" w:cs="Times New Roman"/>
                       <w:color w:val="000000"/>
+                      <w:sz w:val="28"/>
+                      <w:szCs w:val="28"/>
                     </w:rPr>
                     <w:t>2</w:t>
                   </w:r>
@@ -5390,48 +5708,80 @@
               </w:tc>
               <w:tc>
                 <w:tcPr>
-                  <w:tcW w:w="1621" w:type="dxa"/>
+                  <w:tcW w:w="2112" w:type="dxa"/>
                   <w:shd w:val="clear" w:color="auto" w:fill="auto"/>
                 </w:tcPr>
                 <w:p>
                   <w:pPr>
                     <w:snapToGrid w:val="0"/>
                     <w:rPr>
-                      <w:rFonts w:eastAsia="Calibri" w:cs="Times New Roman"/>
-                    </w:rPr>
-                  </w:pPr>
-                  <w:r>
-                    <w:rPr>
-                      <w:rFonts w:eastAsia="Calibri" w:cs="Times New Roman"/>
-                    </w:rPr>
-                    <w:t>codeview</w:t>
-                  </w:r>
-                </w:p>
-              </w:tc>
-              <w:tc>
-                <w:tcPr>
-                  <w:tcW w:w="1877" w:type="dxa"/>
-                  <w:gridSpan w:val="3"/>
+                      <w:rFonts w:ascii="Times New Roman" w:eastAsia="Calibri" w:hAnsi="Times New Roman" w:cs="Times New Roman"/>
+                      <w:sz w:val="28"/>
+                      <w:szCs w:val="28"/>
+                    </w:rPr>
+                  </w:pPr>
+                  <w:r>
+                    <w:rPr>
+                      <w:rFonts w:ascii="Times New Roman" w:eastAsia="Calibri" w:hAnsi="Times New Roman" w:cs="Times New Roman"/>
+                      <w:sz w:val="28"/>
+                      <w:szCs w:val="28"/>
+                    </w:rPr>
+                    <w:t>TenHocPhan</w:t>
+                  </w:r>
+                </w:p>
+              </w:tc>
+              <w:tc>
+                <w:tcPr>
+                  <w:tcW w:w="3225" w:type="dxa"/>
+                  <w:gridSpan w:val="2"/>
                   <w:shd w:val="clear" w:color="auto" w:fill="auto"/>
                 </w:tcPr>
                 <w:p>
                   <w:pPr>
                     <w:snapToGrid w:val="0"/>
                     <w:rPr>
-                      <w:rFonts w:eastAsia="Calibri" w:cs="Times New Roman"/>
-                    </w:rPr>
-                  </w:pPr>
-                  <w:r>
-                    <w:rPr>
-                      <w:rFonts w:eastAsia="Calibri" w:cs="Times New Roman"/>
-                    </w:rPr>
-                    <w:t>Varchar(20)</w:t>
-                  </w:r>
-                </w:p>
-              </w:tc>
-              <w:tc>
-                <w:tcPr>
-                  <w:tcW w:w="933" w:type="dxa"/>
+                      <w:rFonts w:ascii="Times New Roman" w:eastAsia="Calibri" w:hAnsi="Times New Roman" w:cs="Times New Roman"/>
+                      <w:sz w:val="28"/>
+                      <w:szCs w:val="28"/>
+                    </w:rPr>
+                  </w:pPr>
+                  <w:r>
+                    <w:rPr>
+                      <w:rFonts w:ascii="Times New Roman" w:eastAsia="Calibri" w:hAnsi="Times New Roman" w:cs="Times New Roman"/>
+                      <w:sz w:val="28"/>
+                      <w:szCs w:val="28"/>
+                    </w:rPr>
+                    <w:t>nv</w:t>
+                  </w:r>
+                  <w:r>
+                    <w:rPr>
+                      <w:rFonts w:ascii="Times New Roman" w:eastAsia="Calibri" w:hAnsi="Times New Roman" w:cs="Times New Roman"/>
+                      <w:sz w:val="28"/>
+                      <w:szCs w:val="28"/>
+                    </w:rPr>
+                    <w:t>archar(2</w:t>
+                  </w:r>
+                  <w:r>
+                    <w:rPr>
+                      <w:rFonts w:ascii="Times New Roman" w:eastAsia="Calibri" w:hAnsi="Times New Roman" w:cs="Times New Roman"/>
+                      <w:sz w:val="28"/>
+                      <w:szCs w:val="28"/>
+                    </w:rPr>
+                    <w:t>0</w:t>
+                  </w:r>
+                  <w:r>
+                    <w:rPr>
+                      <w:rFonts w:ascii="Times New Roman" w:eastAsia="Calibri" w:hAnsi="Times New Roman" w:cs="Times New Roman"/>
+                      <w:sz w:val="28"/>
+                      <w:szCs w:val="28"/>
+                    </w:rPr>
+                    <w:t>0)</w:t>
+                  </w:r>
+                </w:p>
+              </w:tc>
+              <w:tc>
+                <w:tcPr>
+                  <w:tcW w:w="1098" w:type="dxa"/>
                   <w:gridSpan w:val="2"/>
                   <w:shd w:val="clear" w:color="auto" w:fill="auto"/>
                 </w:tcPr>
@@ -5439,50 +5789,34 @@
                   <w:pPr>
                     <w:snapToGrid w:val="0"/>
                     <w:rPr>
-                      <w:rFonts w:eastAsia="Calibri" w:cs="Times New Roman"/>
-                    </w:rPr>
-                  </w:pPr>
-                </w:p>
-              </w:tc>
-              <w:tc>
-                <w:tcPr>
-                  <w:tcW w:w="3515" w:type="dxa"/>
-                  <w:gridSpan w:val="2"/>
+                      <w:rFonts w:ascii="Times New Roman" w:eastAsia="Calibri" w:hAnsi="Times New Roman" w:cs="Times New Roman"/>
+                      <w:sz w:val="28"/>
+                      <w:szCs w:val="28"/>
+                    </w:rPr>
+                  </w:pPr>
+                </w:p>
+              </w:tc>
+              <w:tc>
+                <w:tcPr>
+                  <w:tcW w:w="1656" w:type="dxa"/>
                   <w:shd w:val="clear" w:color="auto" w:fill="auto"/>
                 </w:tcPr>
                 <w:p>
                   <w:pPr>
                     <w:snapToGrid w:val="0"/>
                     <w:rPr>
-                      <w:rFonts w:eastAsia="Calibri" w:cs="Times New Roman"/>
-                    </w:rPr>
-                  </w:pPr>
-                  <w:r>
-                    <w:rPr>
-                      <w:rFonts w:eastAsia="Calibri" w:cs="Times New Roman"/>
-                    </w:rPr>
-                    <w:t>Mã hiển thị cho đối tượng (theo quy định về mã cho mỗi loại đối tượng của Học viện)</w:t>
-                  </w:r>
-                </w:p>
-              </w:tc>
-              <w:tc>
-                <w:tcPr>
-                  <w:tcW w:w="851" w:type="dxa"/>
-                  <w:gridSpan w:val="2"/>
-                  <w:shd w:val="clear" w:color="auto" w:fill="auto"/>
-                </w:tcPr>
-                <w:p>
-                  <w:pPr>
-                    <w:snapToGrid w:val="0"/>
-                    <w:rPr>
-                      <w:rFonts w:eastAsia="Calibri" w:cs="Times New Roman"/>
-                    </w:rPr>
-                  </w:pPr>
-                  <w:r>
-                    <w:rPr>
-                      <w:rFonts w:eastAsia="Calibri" w:cs="Times New Roman"/>
-                    </w:rPr>
-                    <w:t>Mã</w:t>
+                      <w:rFonts w:ascii="Times New Roman" w:eastAsia="Calibri" w:hAnsi="Times New Roman" w:cs="Times New Roman"/>
+                      <w:sz w:val="28"/>
+                      <w:szCs w:val="28"/>
+                    </w:rPr>
+                  </w:pPr>
+                  <w:r>
+                    <w:rPr>
+                      <w:rFonts w:ascii="Times New Roman" w:eastAsia="Calibri" w:hAnsi="Times New Roman" w:cs="Times New Roman"/>
+                      <w:sz w:val="28"/>
+                      <w:szCs w:val="28"/>
+                    </w:rPr>
+                    <w:t>Tên học phần</w:t>
                   </w:r>
                 </w:p>
               </w:tc>
@@ -5490,7 +5824,7 @@
             <w:tr>
               <w:tc>
                 <w:tcPr>
-                  <w:tcW w:w="809" w:type="dxa"/>
+                  <w:tcW w:w="752" w:type="dxa"/>
                   <w:shd w:val="clear" w:color="auto" w:fill="auto"/>
                   <w:vAlign w:val="bottom"/>
                 </w:tcPr>
@@ -5498,14 +5832,18 @@
                   <w:pPr>
                     <w:jc w:val="right"/>
                     <w:rPr>
-                      <w:rFonts w:ascii="Calibri" w:hAnsi="Calibri" w:cs="Calibri"/>
+                      <w:rFonts w:ascii="Times New Roman" w:hAnsi="Times New Roman" w:cs="Times New Roman"/>
                       <w:color w:val="000000"/>
-                    </w:rPr>
-                  </w:pPr>
-                  <w:r>
-                    <w:rPr>
-                      <w:rFonts w:ascii="Calibri" w:hAnsi="Calibri" w:cs="Calibri"/>
+                      <w:sz w:val="28"/>
+                      <w:szCs w:val="28"/>
+                    </w:rPr>
+                  </w:pPr>
+                  <w:r>
+                    <w:rPr>
+                      <w:rFonts w:ascii="Times New Roman" w:hAnsi="Times New Roman" w:cs="Times New Roman"/>
                       <w:color w:val="000000"/>
+                      <w:sz w:val="28"/>
+                      <w:szCs w:val="28"/>
                     </w:rPr>
                     <w:t>3</w:t>
                   </w:r>
@@ -5513,48 +5851,56 @@
               </w:tc>
               <w:tc>
                 <w:tcPr>
-                  <w:tcW w:w="1621" w:type="dxa"/>
+                  <w:tcW w:w="2112" w:type="dxa"/>
                   <w:shd w:val="clear" w:color="auto" w:fill="auto"/>
                 </w:tcPr>
                 <w:p>
                   <w:pPr>
                     <w:snapToGrid w:val="0"/>
                     <w:rPr>
-                      <w:rFonts w:eastAsia="Calibri" w:cs="Times New Roman"/>
-                    </w:rPr>
-                  </w:pPr>
-                  <w:r>
-                    <w:rPr>
-                      <w:rFonts w:eastAsia="Calibri" w:cs="Times New Roman"/>
-                    </w:rPr>
-                    <w:t>name</w:t>
-                  </w:r>
-                </w:p>
-              </w:tc>
-              <w:tc>
-                <w:tcPr>
-                  <w:tcW w:w="1877" w:type="dxa"/>
-                  <w:gridSpan w:val="3"/>
+                      <w:rFonts w:ascii="Times New Roman" w:eastAsia="Calibri" w:hAnsi="Times New Roman" w:cs="Times New Roman"/>
+                      <w:sz w:val="28"/>
+                      <w:szCs w:val="28"/>
+                    </w:rPr>
+                  </w:pPr>
+                  <w:r>
+                    <w:rPr>
+                      <w:rFonts w:ascii="Times New Roman" w:eastAsia="Calibri" w:hAnsi="Times New Roman" w:cs="Times New Roman"/>
+                      <w:sz w:val="28"/>
+                      <w:szCs w:val="28"/>
+                    </w:rPr>
+                    <w:t>SoTC</w:t>
+                  </w:r>
+                </w:p>
+              </w:tc>
+              <w:tc>
+                <w:tcPr>
+                  <w:tcW w:w="3225" w:type="dxa"/>
+                  <w:gridSpan w:val="2"/>
                   <w:shd w:val="clear" w:color="auto" w:fill="auto"/>
                 </w:tcPr>
                 <w:p>
                   <w:pPr>
                     <w:snapToGrid w:val="0"/>
                     <w:rPr>
-                      <w:rFonts w:eastAsia="Calibri" w:cs="Times New Roman"/>
-                    </w:rPr>
-                  </w:pPr>
-                  <w:r>
-                    <w:rPr>
-                      <w:rFonts w:eastAsia="Calibri" w:cs="Times New Roman"/>
-                    </w:rPr>
-                    <w:t>Nvarchar(200)</w:t>
-                  </w:r>
-                </w:p>
-              </w:tc>
-              <w:tc>
-                <w:tcPr>
-                  <w:tcW w:w="933" w:type="dxa"/>
+                      <w:rFonts w:ascii="Times New Roman" w:eastAsia="Calibri" w:hAnsi="Times New Roman" w:cs="Times New Roman"/>
+                      <w:sz w:val="28"/>
+                      <w:szCs w:val="28"/>
+                    </w:rPr>
+                  </w:pPr>
+                  <w:r>
+                    <w:rPr>
+                      <w:rFonts w:ascii="Times New Roman" w:eastAsia="Calibri" w:hAnsi="Times New Roman" w:cs="Times New Roman"/>
+                      <w:sz w:val="28"/>
+                      <w:szCs w:val="28"/>
+                    </w:rPr>
+                    <w:t>int</w:t>
+                  </w:r>
+                </w:p>
+              </w:tc>
+              <w:tc>
+                <w:tcPr>
+                  <w:tcW w:w="1098" w:type="dxa"/>
                   <w:gridSpan w:val="2"/>
                   <w:shd w:val="clear" w:color="auto" w:fill="auto"/>
                 </w:tcPr>
@@ -5562,50 +5908,34 @@
                   <w:pPr>
                     <w:snapToGrid w:val="0"/>
                     <w:rPr>
-                      <w:rFonts w:eastAsia="Calibri" w:cs="Times New Roman"/>
-                    </w:rPr>
-                  </w:pPr>
-                </w:p>
-              </w:tc>
-              <w:tc>
-                <w:tcPr>
-                  <w:tcW w:w="3515" w:type="dxa"/>
-                  <w:gridSpan w:val="2"/>
+                      <w:rFonts w:ascii="Times New Roman" w:eastAsia="Calibri" w:hAnsi="Times New Roman" w:cs="Times New Roman"/>
+                      <w:sz w:val="28"/>
+                      <w:szCs w:val="28"/>
+                    </w:rPr>
+                  </w:pPr>
+                </w:p>
+              </w:tc>
+              <w:tc>
+                <w:tcPr>
+                  <w:tcW w:w="1656" w:type="dxa"/>
                   <w:shd w:val="clear" w:color="auto" w:fill="auto"/>
                 </w:tcPr>
                 <w:p>
                   <w:pPr>
                     <w:snapToGrid w:val="0"/>
                     <w:rPr>
-                      <w:rFonts w:eastAsia="Calibri" w:cs="Times New Roman"/>
-                    </w:rPr>
-                  </w:pPr>
-                  <w:r>
-                    <w:rPr>
-                      <w:rFonts w:eastAsia="Calibri" w:cs="Times New Roman"/>
-                    </w:rPr>
-                    <w:t>Tên đối tượng</w:t>
-                  </w:r>
-                </w:p>
-              </w:tc>
-              <w:tc>
-                <w:tcPr>
-                  <w:tcW w:w="851" w:type="dxa"/>
-                  <w:gridSpan w:val="2"/>
-                  <w:shd w:val="clear" w:color="auto" w:fill="auto"/>
-                </w:tcPr>
-                <w:p>
-                  <w:pPr>
-                    <w:snapToGrid w:val="0"/>
-                    <w:rPr>
-                      <w:rFonts w:eastAsia="Calibri" w:cs="Times New Roman"/>
-                    </w:rPr>
-                  </w:pPr>
-                  <w:r>
-                    <w:rPr>
-                      <w:rFonts w:eastAsia="Calibri" w:cs="Times New Roman"/>
-                    </w:rPr>
-                    <w:t>Tên</w:t>
+                      <w:rFonts w:ascii="Times New Roman" w:eastAsia="Calibri" w:hAnsi="Times New Roman" w:cs="Times New Roman"/>
+                      <w:sz w:val="28"/>
+                      <w:szCs w:val="28"/>
+                    </w:rPr>
+                  </w:pPr>
+                  <w:r>
+                    <w:rPr>
+                      <w:rFonts w:ascii="Times New Roman" w:eastAsia="Calibri" w:hAnsi="Times New Roman" w:cs="Times New Roman"/>
+                      <w:sz w:val="28"/>
+                      <w:szCs w:val="28"/>
+                    </w:rPr>
+                    <w:t>Số tín chỉ học phần</w:t>
                   </w:r>
                 </w:p>
               </w:tc>
@@ -5613,122 +5943,29 @@
             <w:tr>
               <w:tc>
                 <w:tcPr>
-                  <w:tcW w:w="809" w:type="dxa"/>
+                  <w:tcW w:w="8843" w:type="dxa"/>
+                  <w:gridSpan w:val="7"/>
                   <w:shd w:val="clear" w:color="auto" w:fill="auto"/>
                   <w:vAlign w:val="bottom"/>
                 </w:tcPr>
                 <w:p>
                   <w:pPr>
-                    <w:jc w:val="right"/>
-                    <w:rPr>
-                      <w:rFonts w:ascii="Calibri" w:hAnsi="Calibri" w:cs="Calibri"/>
-                      <w:color w:val="000000"/>
-                    </w:rPr>
-                  </w:pPr>
-                  <w:r>
-                    <w:rPr>
-                      <w:rFonts w:ascii="Calibri" w:hAnsi="Calibri" w:cs="Calibri"/>
-                      <w:color w:val="000000"/>
-                    </w:rPr>
-                    <w:t>4</w:t>
-                  </w:r>
-                </w:p>
-              </w:tc>
-              <w:tc>
-                <w:tcPr>
-                  <w:tcW w:w="1621" w:type="dxa"/>
-                  <w:shd w:val="clear" w:color="auto" w:fill="auto"/>
-                </w:tcPr>
-                <w:p>
-                  <w:pPr>
                     <w:snapToGrid w:val="0"/>
                     <w:rPr>
-                      <w:rFonts w:eastAsia="Calibri" w:cs="Times New Roman"/>
-                    </w:rPr>
-                  </w:pPr>
-                  <w:r>
-                    <w:rPr>
-                      <w:rFonts w:eastAsia="Calibri" w:cs="Times New Roman"/>
-                    </w:rPr>
-                    <w:t>note</w:t>
-                  </w:r>
-                </w:p>
-              </w:tc>
-              <w:tc>
-                <w:tcPr>
-                  <w:tcW w:w="1877" w:type="dxa"/>
-                  <w:gridSpan w:val="3"/>
-                  <w:shd w:val="clear" w:color="auto" w:fill="auto"/>
-                </w:tcPr>
-                <w:p>
-                  <w:pPr>
-                    <w:snapToGrid w:val="0"/>
-                    <w:rPr>
-                      <w:rFonts w:eastAsia="Calibri" w:cs="Times New Roman"/>
-                    </w:rPr>
-                  </w:pPr>
-                  <w:r>
-                    <w:rPr>
-                      <w:rFonts w:eastAsia="Calibri" w:cs="Times New Roman"/>
-                    </w:rPr>
-                    <w:t>Nvarchar(200)</w:t>
-                  </w:r>
-                </w:p>
-              </w:tc>
-              <w:tc>
-                <w:tcPr>
-                  <w:tcW w:w="933" w:type="dxa"/>
-                  <w:gridSpan w:val="2"/>
-                  <w:shd w:val="clear" w:color="auto" w:fill="auto"/>
-                </w:tcPr>
-                <w:p>
-                  <w:pPr>
-                    <w:snapToGrid w:val="0"/>
-                    <w:rPr>
-                      <w:rFonts w:eastAsia="Calibri" w:cs="Times New Roman"/>
-                    </w:rPr>
-                  </w:pPr>
-                </w:p>
-              </w:tc>
-              <w:tc>
-                <w:tcPr>
-                  <w:tcW w:w="3515" w:type="dxa"/>
-                  <w:gridSpan w:val="2"/>
-                  <w:shd w:val="clear" w:color="auto" w:fill="auto"/>
-                </w:tcPr>
-                <w:p>
-                  <w:pPr>
-                    <w:snapToGrid w:val="0"/>
-                    <w:rPr>
-                      <w:rFonts w:eastAsia="Calibri" w:cs="Times New Roman"/>
-                    </w:rPr>
-                  </w:pPr>
-                  <w:r>
-                    <w:rPr>
-                      <w:rFonts w:eastAsia="Calibri" w:cs="Times New Roman"/>
-                    </w:rPr>
-                    <w:t>Ghi chú</w:t>
-                  </w:r>
-                </w:p>
-              </w:tc>
-              <w:tc>
-                <w:tcPr>
-                  <w:tcW w:w="851" w:type="dxa"/>
-                  <w:gridSpan w:val="2"/>
-                  <w:shd w:val="clear" w:color="auto" w:fill="auto"/>
-                </w:tcPr>
-                <w:p>
-                  <w:pPr>
-                    <w:snapToGrid w:val="0"/>
-                    <w:rPr>
-                      <w:rFonts w:eastAsia="Calibri" w:cs="Times New Roman"/>
-                    </w:rPr>
-                  </w:pPr>
-                  <w:r>
-                    <w:rPr>
-                      <w:rFonts w:eastAsia="Calibri" w:cs="Times New Roman"/>
-                    </w:rPr>
-                    <w:t>Ghi chú</w:t>
+                      <w:rFonts w:ascii="Times New Roman" w:eastAsia="Calibri" w:hAnsi="Times New Roman" w:cs="Times New Roman"/>
+                      <w:b/>
+                      <w:sz w:val="28"/>
+                      <w:szCs w:val="28"/>
+                    </w:rPr>
+                  </w:pPr>
+                  <w:r>
+                    <w:rPr>
+                      <w:rFonts w:ascii="Times New Roman" w:eastAsia="Calibri" w:hAnsi="Times New Roman" w:cs="Times New Roman"/>
+                      <w:b/>
+                      <w:sz w:val="28"/>
+                      <w:szCs w:val="28"/>
+                    </w:rPr>
+                    <w:t xml:space="preserve">Khóa ngoại </w:t>
                   </w:r>
                 </w:p>
               </w:tc>
@@ -5736,71 +5973,127 @@
             <w:tr>
               <w:tc>
                 <w:tcPr>
-                  <w:tcW w:w="809" w:type="dxa"/>
-                  <w:shd w:val="clear" w:color="auto" w:fill="auto"/>
-                  <w:vAlign w:val="bottom"/>
-                </w:tcPr>
-                <w:p>
-                  <w:pPr>
-                    <w:jc w:val="right"/>
-                    <w:rPr>
-                      <w:rFonts w:ascii="Calibri" w:hAnsi="Calibri" w:cs="Calibri"/>
-                      <w:color w:val="000000"/>
-                    </w:rPr>
-                  </w:pPr>
-                  <w:r>
-                    <w:rPr>
-                      <w:rFonts w:ascii="Calibri" w:hAnsi="Calibri" w:cs="Calibri"/>
-                      <w:color w:val="000000"/>
-                    </w:rPr>
-                    <w:t>5</w:t>
-                  </w:r>
-                </w:p>
-              </w:tc>
-              <w:tc>
-                <w:tcPr>
-                  <w:tcW w:w="1621" w:type="dxa"/>
+                  <w:tcW w:w="752" w:type="dxa"/>
                   <w:shd w:val="clear" w:color="auto" w:fill="auto"/>
                 </w:tcPr>
                 <w:p>
                   <w:pPr>
                     <w:snapToGrid w:val="0"/>
                     <w:rPr>
-                      <w:rFonts w:eastAsia="Calibri" w:cs="Times New Roman"/>
-                    </w:rPr>
-                  </w:pPr>
-                  <w:r>
-                    <w:rPr>
-                      <w:rFonts w:eastAsia="Calibri" w:cs="Times New Roman"/>
-                    </w:rPr>
-                    <w:t>edituser</w:t>
-                  </w:r>
-                </w:p>
-              </w:tc>
-              <w:tc>
-                <w:tcPr>
-                  <w:tcW w:w="1877" w:type="dxa"/>
-                  <w:gridSpan w:val="3"/>
+                      <w:rFonts w:ascii="Times New Roman" w:hAnsi="Times New Roman" w:cs="Times New Roman"/>
+                      <w:sz w:val="28"/>
+                      <w:szCs w:val="28"/>
+                    </w:rPr>
+                  </w:pPr>
+                  <w:r>
+                    <w:rPr>
+                      <w:rFonts w:ascii="Times New Roman" w:hAnsi="Times New Roman" w:cs="Times New Roman"/>
+                      <w:sz w:val="28"/>
+                      <w:szCs w:val="28"/>
+                    </w:rPr>
+                    <w:t>STT</w:t>
+                  </w:r>
+                </w:p>
+              </w:tc>
+              <w:tc>
+                <w:tcPr>
+                  <w:tcW w:w="2112" w:type="dxa"/>
                   <w:shd w:val="clear" w:color="auto" w:fill="auto"/>
                 </w:tcPr>
                 <w:p>
                   <w:pPr>
                     <w:snapToGrid w:val="0"/>
                     <w:rPr>
-                      <w:rFonts w:eastAsia="Calibri" w:cs="Times New Roman"/>
-                    </w:rPr>
-                  </w:pPr>
-                  <w:r>
-                    <w:rPr>
-                      <w:rFonts w:eastAsia="Calibri" w:cs="Times New Roman"/>
-                    </w:rPr>
-                    <w:t>Varchar(20)</w:t>
-                  </w:r>
-                </w:p>
-              </w:tc>
-              <w:tc>
-                <w:tcPr>
-                  <w:tcW w:w="933" w:type="dxa"/>
+                      <w:rFonts w:ascii="Times New Roman" w:hAnsi="Times New Roman" w:cs="Times New Roman"/>
+                      <w:sz w:val="28"/>
+                      <w:szCs w:val="28"/>
+                    </w:rPr>
+                  </w:pPr>
+                  <w:r>
+                    <w:rPr>
+                      <w:rFonts w:ascii="Times New Roman" w:hAnsi="Times New Roman" w:cs="Times New Roman"/>
+                      <w:sz w:val="28"/>
+                      <w:szCs w:val="28"/>
+                    </w:rPr>
+                    <w:t>Tên trường</w:t>
+                  </w:r>
+                </w:p>
+              </w:tc>
+              <w:tc>
+                <w:tcPr>
+                  <w:tcW w:w="1842" w:type="dxa"/>
+                  <w:shd w:val="clear" w:color="auto" w:fill="auto"/>
+                </w:tcPr>
+                <w:p>
+                  <w:pPr>
+                    <w:snapToGrid w:val="0"/>
+                    <w:rPr>
+                      <w:rFonts w:ascii="Times New Roman" w:hAnsi="Times New Roman" w:cs="Times New Roman"/>
+                      <w:sz w:val="28"/>
+                      <w:szCs w:val="28"/>
+                    </w:rPr>
+                  </w:pPr>
+                  <w:r>
+                    <w:rPr>
+                      <w:rFonts w:ascii="Times New Roman" w:hAnsi="Times New Roman" w:cs="Times New Roman"/>
+                      <w:sz w:val="28"/>
+                      <w:szCs w:val="28"/>
+                    </w:rPr>
+                    <w:t>Tên bảng</w:t>
+                  </w:r>
+                </w:p>
+              </w:tc>
+              <w:tc>
+                <w:tcPr>
+                  <w:tcW w:w="1383" w:type="dxa"/>
+                  <w:shd w:val="clear" w:color="auto" w:fill="auto"/>
+                </w:tcPr>
+                <w:p>
+                  <w:pPr>
+                    <w:snapToGrid w:val="0"/>
+                    <w:rPr>
+                      <w:rFonts w:ascii="Times New Roman" w:hAnsi="Times New Roman" w:cs="Times New Roman"/>
+                      <w:sz w:val="28"/>
+                      <w:szCs w:val="28"/>
+                    </w:rPr>
+                  </w:pPr>
+                  <w:r>
+                    <w:rPr>
+                      <w:rFonts w:ascii="Times New Roman" w:hAnsi="Times New Roman" w:cs="Times New Roman"/>
+                      <w:sz w:val="28"/>
+                      <w:szCs w:val="28"/>
+                    </w:rPr>
+                    <w:t>Trường</w:t>
+                  </w:r>
+                </w:p>
+              </w:tc>
+              <w:tc>
+                <w:tcPr>
+                  <w:tcW w:w="1027" w:type="dxa"/>
+                  <w:shd w:val="clear" w:color="auto" w:fill="auto"/>
+                </w:tcPr>
+                <w:p>
+                  <w:pPr>
+                    <w:snapToGrid w:val="0"/>
+                    <w:rPr>
+                      <w:rFonts w:ascii="Times New Roman" w:hAnsi="Times New Roman" w:cs="Times New Roman"/>
+                      <w:sz w:val="28"/>
+                      <w:szCs w:val="28"/>
+                    </w:rPr>
+                  </w:pPr>
+                  <w:r>
+                    <w:rPr>
+                      <w:rFonts w:ascii="Times New Roman" w:hAnsi="Times New Roman" w:cs="Times New Roman"/>
+                      <w:sz w:val="28"/>
+                      <w:szCs w:val="28"/>
+                    </w:rPr>
+                    <w:t>Q. Hệ</w:t>
+                  </w:r>
+                </w:p>
+              </w:tc>
+              <w:tc>
+                <w:tcPr>
+                  <w:tcW w:w="1727" w:type="dxa"/>
                   <w:gridSpan w:val="2"/>
                   <w:shd w:val="clear" w:color="auto" w:fill="auto"/>
                 </w:tcPr>
@@ -5808,116 +6101,146 @@
                   <w:pPr>
                     <w:snapToGrid w:val="0"/>
                     <w:rPr>
-                      <w:rFonts w:eastAsia="Calibri" w:cs="Times New Roman"/>
-                    </w:rPr>
-                  </w:pPr>
-                </w:p>
-              </w:tc>
-              <w:tc>
-                <w:tcPr>
-                  <w:tcW w:w="3515" w:type="dxa"/>
-                  <w:gridSpan w:val="2"/>
-                  <w:shd w:val="clear" w:color="auto" w:fill="auto"/>
-                </w:tcPr>
-                <w:p>
-                  <w:pPr>
-                    <w:snapToGrid w:val="0"/>
-                    <w:rPr>
-                      <w:rFonts w:eastAsia="Calibri" w:cs="Times New Roman"/>
-                    </w:rPr>
-                  </w:pPr>
-                  <w:r>
-                    <w:rPr>
-                      <w:rFonts w:eastAsia="Calibri" w:cs="Times New Roman"/>
-                    </w:rPr>
-                    <w:t>Tên người dùng sửa đổi lần cuối</w:t>
-                  </w:r>
-                </w:p>
-              </w:tc>
-              <w:tc>
-                <w:tcPr>
-                  <w:tcW w:w="851" w:type="dxa"/>
-                  <w:gridSpan w:val="2"/>
-                  <w:shd w:val="clear" w:color="auto" w:fill="auto"/>
-                </w:tcPr>
-                <w:p>
-                  <w:pPr>
-                    <w:snapToGrid w:val="0"/>
-                    <w:rPr>
-                      <w:rFonts w:eastAsia="Calibri" w:cs="Times New Roman"/>
-                    </w:rPr>
-                  </w:pPr>
+                      <w:rFonts w:ascii="Times New Roman" w:hAnsi="Times New Roman" w:cs="Times New Roman"/>
+                      <w:sz w:val="28"/>
+                      <w:szCs w:val="28"/>
+                    </w:rPr>
+                  </w:pPr>
+                  <w:r>
+                    <w:rPr>
+                      <w:rFonts w:ascii="Times New Roman" w:hAnsi="Times New Roman" w:cs="Times New Roman"/>
+                      <w:sz w:val="28"/>
+                      <w:szCs w:val="28"/>
+                    </w:rPr>
+                    <w:t>Ghi chú</w:t>
+                  </w:r>
                 </w:p>
               </w:tc>
             </w:tr>
             <w:tr>
               <w:tc>
                 <w:tcPr>
-                  <w:tcW w:w="809" w:type="dxa"/>
-                  <w:shd w:val="clear" w:color="auto" w:fill="auto"/>
-                  <w:vAlign w:val="bottom"/>
-                </w:tcPr>
-                <w:p>
-                  <w:pPr>
-                    <w:jc w:val="right"/>
-                    <w:rPr>
-                      <w:rFonts w:ascii="Calibri" w:hAnsi="Calibri" w:cs="Calibri"/>
-                      <w:color w:val="000000"/>
-                    </w:rPr>
-                  </w:pPr>
-                  <w:r>
-                    <w:rPr>
-                      <w:rFonts w:ascii="Calibri" w:hAnsi="Calibri" w:cs="Calibri"/>
-                      <w:color w:val="000000"/>
-                    </w:rPr>
-                    <w:t>6</w:t>
-                  </w:r>
-                </w:p>
-              </w:tc>
-              <w:tc>
-                <w:tcPr>
-                  <w:tcW w:w="1621" w:type="dxa"/>
+                  <w:tcW w:w="752" w:type="dxa"/>
                   <w:shd w:val="clear" w:color="auto" w:fill="auto"/>
                 </w:tcPr>
                 <w:p>
                   <w:pPr>
                     <w:snapToGrid w:val="0"/>
                     <w:rPr>
-                      <w:rFonts w:eastAsia="Calibri" w:cs="Times New Roman"/>
-                    </w:rPr>
-                  </w:pPr>
-                  <w:r>
-                    <w:rPr>
-                      <w:rFonts w:eastAsia="Calibri" w:cs="Times New Roman"/>
-                    </w:rPr>
-                    <w:t>edittime</w:t>
-                  </w:r>
-                </w:p>
-              </w:tc>
-              <w:tc>
-                <w:tcPr>
-                  <w:tcW w:w="1877" w:type="dxa"/>
-                  <w:gridSpan w:val="3"/>
+                      <w:rFonts w:ascii="Times New Roman" w:hAnsi="Times New Roman" w:cs="Times New Roman"/>
+                      <w:sz w:val="28"/>
+                      <w:szCs w:val="28"/>
+                    </w:rPr>
+                  </w:pPr>
+                  <w:r>
+                    <w:rPr>
+                      <w:rFonts w:ascii="Times New Roman" w:hAnsi="Times New Roman" w:cs="Times New Roman"/>
+                      <w:sz w:val="28"/>
+                      <w:szCs w:val="28"/>
+                    </w:rPr>
+                    <w:t>1</w:t>
+                  </w:r>
+                </w:p>
+              </w:tc>
+              <w:tc>
+                <w:tcPr>
+                  <w:tcW w:w="2112" w:type="dxa"/>
                   <w:shd w:val="clear" w:color="auto" w:fill="auto"/>
                 </w:tcPr>
                 <w:p>
                   <w:pPr>
                     <w:snapToGrid w:val="0"/>
                     <w:rPr>
-                      <w:rFonts w:eastAsia="Calibri" w:cs="Times New Roman"/>
-                    </w:rPr>
-                  </w:pPr>
-                  <w:r>
-                    <w:rPr>
-                      <w:rFonts w:eastAsia="Calibri" w:cs="Times New Roman"/>
-                    </w:rPr>
-                    <w:t>Datetime</w:t>
-                  </w:r>
-                </w:p>
-              </w:tc>
-              <w:tc>
-                <w:tcPr>
-                  <w:tcW w:w="933" w:type="dxa"/>
+                      <w:rFonts w:ascii="Times New Roman" w:hAnsi="Times New Roman" w:cs="Times New Roman"/>
+                      <w:sz w:val="28"/>
+                      <w:szCs w:val="28"/>
+                    </w:rPr>
+                  </w:pPr>
+                  <w:r>
+                    <w:rPr>
+                      <w:rFonts w:ascii="Times New Roman" w:hAnsi="Times New Roman" w:cs="Times New Roman"/>
+                      <w:sz w:val="28"/>
+                      <w:szCs w:val="28"/>
+                    </w:rPr>
+                    <w:t>IDHocKy</w:t>
+                  </w:r>
+                </w:p>
+              </w:tc>
+              <w:tc>
+                <w:tcPr>
+                  <w:tcW w:w="1842" w:type="dxa"/>
+                  <w:shd w:val="clear" w:color="auto" w:fill="auto"/>
+                </w:tcPr>
+                <w:p>
+                  <w:pPr>
+                    <w:snapToGrid w:val="0"/>
+                    <w:rPr>
+                      <w:rFonts w:ascii="Times New Roman" w:hAnsi="Times New Roman" w:cs="Times New Roman"/>
+                      <w:sz w:val="28"/>
+                      <w:szCs w:val="28"/>
+                    </w:rPr>
+                  </w:pPr>
+                  <w:r>
+                    <w:rPr>
+                      <w:rFonts w:ascii="Times New Roman" w:eastAsia="Calibri" w:hAnsi="Times New Roman" w:cs="Times New Roman"/>
+                      <w:sz w:val="28"/>
+                      <w:szCs w:val="28"/>
+                    </w:rPr>
+                    <w:t>HocKy</w:t>
+                  </w:r>
+                </w:p>
+              </w:tc>
+              <w:tc>
+                <w:tcPr>
+                  <w:tcW w:w="1383" w:type="dxa"/>
+                  <w:shd w:val="clear" w:color="auto" w:fill="auto"/>
+                </w:tcPr>
+                <w:p>
+                  <w:pPr>
+                    <w:snapToGrid w:val="0"/>
+                    <w:rPr>
+                      <w:rFonts w:ascii="Times New Roman" w:hAnsi="Times New Roman" w:cs="Times New Roman"/>
+                      <w:sz w:val="28"/>
+                      <w:szCs w:val="28"/>
+                    </w:rPr>
+                  </w:pPr>
+                  <w:r>
+                    <w:rPr>
+                      <w:rFonts w:ascii="Times New Roman" w:hAnsi="Times New Roman" w:cs="Times New Roman"/>
+                      <w:sz w:val="28"/>
+                      <w:szCs w:val="28"/>
+                    </w:rPr>
+                    <w:t>IDHocKy</w:t>
+                  </w:r>
+                </w:p>
+              </w:tc>
+              <w:tc>
+                <w:tcPr>
+                  <w:tcW w:w="1027" w:type="dxa"/>
+                  <w:shd w:val="clear" w:color="auto" w:fill="auto"/>
+                </w:tcPr>
+                <w:p>
+                  <w:pPr>
+                    <w:snapToGrid w:val="0"/>
+                    <w:rPr>
+                      <w:rFonts w:ascii="Times New Roman" w:hAnsi="Times New Roman" w:cs="Times New Roman"/>
+                      <w:sz w:val="28"/>
+                      <w:szCs w:val="28"/>
+                    </w:rPr>
+                  </w:pPr>
+                  <w:r>
+                    <w:rPr>
+                      <w:rFonts w:ascii="Times New Roman" w:hAnsi="Times New Roman" w:cs="Times New Roman"/>
+                      <w:sz w:val="28"/>
+                      <w:szCs w:val="28"/>
+                    </w:rPr>
+                    <w:t>n-1</w:t>
+                  </w:r>
+                </w:p>
+              </w:tc>
+              <w:tc>
+                <w:tcPr>
+                  <w:tcW w:w="1727" w:type="dxa"/>
                   <w:gridSpan w:val="2"/>
                   <w:shd w:val="clear" w:color="auto" w:fill="auto"/>
                 </w:tcPr>
@@ -5925,253 +6248,245 @@
                   <w:pPr>
                     <w:snapToGrid w:val="0"/>
                     <w:rPr>
-                      <w:rFonts w:eastAsia="Calibri" w:cs="Times New Roman"/>
-                    </w:rPr>
-                  </w:pPr>
-                </w:p>
-              </w:tc>
-              <w:tc>
-                <w:tcPr>
-                  <w:tcW w:w="3515" w:type="dxa"/>
-                  <w:gridSpan w:val="2"/>
+                      <w:rFonts w:ascii="Times New Roman" w:hAnsi="Times New Roman" w:cs="Times New Roman"/>
+                      <w:sz w:val="28"/>
+                      <w:szCs w:val="28"/>
+                    </w:rPr>
+                  </w:pPr>
+                  <w:r>
+                    <w:rPr>
+                      <w:rFonts w:ascii="Times New Roman" w:hAnsi="Times New Roman" w:cs="Times New Roman"/>
+                      <w:sz w:val="28"/>
+                      <w:szCs w:val="28"/>
+                    </w:rPr>
+                    <w:t>Học kỳ</w:t>
+                  </w:r>
+                </w:p>
+              </w:tc>
+            </w:tr>
+          </w:tbl>
+          <w:p>
+            <w:pPr>
+              <w:pStyle w:val="ListParagraph"/>
+              <w:ind w:left="1080"/>
+              <w:rPr>
+                <w:rFonts w:ascii="Times New Roman" w:hAnsi="Times New Roman" w:cs="Times New Roman"/>
+                <w:sz w:val="28"/>
+              </w:rPr>
+            </w:pPr>
+            <w:bookmarkStart w:id="0" w:name="_GoBack"/>
+            <w:bookmarkEnd w:id="0"/>
+          </w:p>
+          <w:tbl>
+            <w:tblPr>
+              <w:tblW w:w="8843" w:type="dxa"/>
+              <w:tblBorders>
+                <w:top w:val="single" w:sz="4" w:space="0" w:color="auto"/>
+                <w:left w:val="single" w:sz="4" w:space="0" w:color="auto"/>
+                <w:bottom w:val="single" w:sz="4" w:space="0" w:color="auto"/>
+                <w:right w:val="single" w:sz="4" w:space="0" w:color="auto"/>
+                <w:insideH w:val="single" w:sz="4" w:space="0" w:color="auto"/>
+                <w:insideV w:val="single" w:sz="4" w:space="0" w:color="auto"/>
+              </w:tblBorders>
+              <w:tblLook w:val="0000" w:firstRow="0" w:lastRow="0" w:firstColumn="0" w:lastColumn="0" w:noHBand="0" w:noVBand="0"/>
+            </w:tblPr>
+            <w:tblGrid>
+              <w:gridCol w:w="752"/>
+              <w:gridCol w:w="2112"/>
+              <w:gridCol w:w="3225"/>
+              <w:gridCol w:w="1098"/>
+              <w:gridCol w:w="1656"/>
+            </w:tblGrid>
+            <w:tr>
+              <w:tc>
+                <w:tcPr>
+                  <w:tcW w:w="8843" w:type="dxa"/>
+                  <w:gridSpan w:val="5"/>
                   <w:shd w:val="clear" w:color="auto" w:fill="auto"/>
                 </w:tcPr>
                 <w:p>
                   <w:pPr>
                     <w:snapToGrid w:val="0"/>
                     <w:rPr>
-                      <w:rFonts w:eastAsia="Calibri" w:cs="Times New Roman"/>
-                    </w:rPr>
-                  </w:pPr>
-                  <w:r>
-                    <w:rPr>
-                      <w:rFonts w:eastAsia="Calibri" w:cs="Times New Roman"/>
-                    </w:rPr>
-                    <w:t>Thời gian, ngày giờ sửa đổi cuối</w:t>
-                  </w:r>
-                </w:p>
-              </w:tc>
-              <w:tc>
-                <w:tcPr>
-                  <w:tcW w:w="851" w:type="dxa"/>
-                  <w:gridSpan w:val="2"/>
-                  <w:shd w:val="clear" w:color="auto" w:fill="auto"/>
-                </w:tcPr>
+                      <w:rFonts w:ascii="Times New Roman" w:eastAsia="Calibri" w:hAnsi="Times New Roman" w:cs="Times New Roman"/>
+                      <w:sz w:val="28"/>
+                      <w:szCs w:val="28"/>
+                    </w:rPr>
+                  </w:pPr>
+                  <w:r>
+                    <w:rPr>
+                      <w:rFonts w:ascii="Times New Roman" w:eastAsia="Calibri" w:hAnsi="Times New Roman" w:cs="Times New Roman"/>
+                      <w:b/>
+                      <w:sz w:val="28"/>
+                      <w:szCs w:val="28"/>
+                    </w:rPr>
+                    <w:t xml:space="preserve">Tên bảng: </w:t>
+                  </w:r>
+                  <w:r>
+                    <w:rPr>
+                      <w:rFonts w:ascii="Times New Roman" w:eastAsia="Calibri" w:hAnsi="Times New Roman" w:cs="Times New Roman"/>
+                      <w:sz w:val="28"/>
+                      <w:szCs w:val="28"/>
+                    </w:rPr>
+                    <w:t>HocKy</w:t>
+                  </w:r>
+                </w:p>
                 <w:p>
                   <w:pPr>
                     <w:snapToGrid w:val="0"/>
                     <w:rPr>
-                      <w:rFonts w:eastAsia="Calibri" w:cs="Times New Roman"/>
-                    </w:rPr>
-                  </w:pPr>
+                      <w:rFonts w:ascii="Times New Roman" w:eastAsia="Calibri" w:hAnsi="Times New Roman" w:cs="Times New Roman"/>
+                      <w:sz w:val="28"/>
+                      <w:szCs w:val="28"/>
+                    </w:rPr>
+                  </w:pPr>
+                  <w:r>
+                    <w:rPr>
+                      <w:rFonts w:ascii="Times New Roman" w:eastAsia="Calibri" w:hAnsi="Times New Roman" w:cs="Times New Roman"/>
+                      <w:sz w:val="28"/>
+                      <w:szCs w:val="28"/>
+                    </w:rPr>
+                    <w:t>Danh sách học kỳ</w:t>
+                  </w:r>
                 </w:p>
               </w:tc>
             </w:tr>
             <w:tr>
               <w:tc>
                 <w:tcPr>
-                  <w:tcW w:w="809" w:type="dxa"/>
-                  <w:shd w:val="clear" w:color="auto" w:fill="auto"/>
-                  <w:vAlign w:val="bottom"/>
-                </w:tcPr>
-                <w:p>
-                  <w:pPr>
-                    <w:jc w:val="right"/>
-                    <w:rPr>
-                      <w:rFonts w:ascii="Calibri" w:hAnsi="Calibri" w:cs="Calibri"/>
-                      <w:color w:val="000000"/>
-                    </w:rPr>
-                  </w:pPr>
-                  <w:r>
-                    <w:rPr>
-                      <w:rFonts w:ascii="Calibri" w:hAnsi="Calibri" w:cs="Calibri"/>
-                      <w:color w:val="000000"/>
-                    </w:rPr>
-                    <w:t>7</w:t>
-                  </w:r>
-                </w:p>
-              </w:tc>
-              <w:tc>
-                <w:tcPr>
-                  <w:tcW w:w="1621" w:type="dxa"/>
+                  <w:tcW w:w="752" w:type="dxa"/>
                   <w:shd w:val="clear" w:color="auto" w:fill="auto"/>
                 </w:tcPr>
                 <w:p>
                   <w:pPr>
                     <w:snapToGrid w:val="0"/>
                     <w:rPr>
-                      <w:rFonts w:eastAsia="Calibri" w:cs="Times New Roman"/>
-                    </w:rPr>
-                  </w:pPr>
-                  <w:r>
-                    <w:rPr>
-                      <w:rFonts w:eastAsia="Calibri" w:cs="Times New Roman"/>
-                    </w:rPr>
-                    <w:t>lock</w:t>
-                  </w:r>
-                </w:p>
-              </w:tc>
-              <w:tc>
-                <w:tcPr>
-                  <w:tcW w:w="1877" w:type="dxa"/>
-                  <w:gridSpan w:val="3"/>
+                      <w:rFonts w:ascii="Times New Roman" w:eastAsia="Calibri" w:hAnsi="Times New Roman" w:cs="Times New Roman"/>
+                      <w:b/>
+                      <w:sz w:val="28"/>
+                      <w:szCs w:val="28"/>
+                    </w:rPr>
+                  </w:pPr>
+                  <w:r>
+                    <w:rPr>
+                      <w:rFonts w:ascii="Times New Roman" w:eastAsia="Calibri" w:hAnsi="Times New Roman" w:cs="Times New Roman"/>
+                      <w:b/>
+                      <w:sz w:val="28"/>
+                      <w:szCs w:val="28"/>
+                    </w:rPr>
+                    <w:t>STT</w:t>
+                  </w:r>
+                </w:p>
+              </w:tc>
+              <w:tc>
+                <w:tcPr>
+                  <w:tcW w:w="2112" w:type="dxa"/>
                   <w:shd w:val="clear" w:color="auto" w:fill="auto"/>
                 </w:tcPr>
                 <w:p>
                   <w:pPr>
                     <w:snapToGrid w:val="0"/>
                     <w:rPr>
-                      <w:rFonts w:eastAsia="Calibri" w:cs="Times New Roman"/>
-                    </w:rPr>
-                  </w:pPr>
-                  <w:r>
-                    <w:rPr>
-                      <w:rFonts w:eastAsia="Calibri" w:cs="Times New Roman"/>
-                    </w:rPr>
-                    <w:t>smallint</w:t>
-                  </w:r>
-                </w:p>
-              </w:tc>
-              <w:tc>
-                <w:tcPr>
-                  <w:tcW w:w="933" w:type="dxa"/>
-                  <w:gridSpan w:val="2"/>
+                      <w:rFonts w:ascii="Times New Roman" w:eastAsia="Calibri" w:hAnsi="Times New Roman" w:cs="Times New Roman"/>
+                      <w:b/>
+                      <w:sz w:val="28"/>
+                      <w:szCs w:val="28"/>
+                    </w:rPr>
+                  </w:pPr>
+                  <w:r>
+                    <w:rPr>
+                      <w:rFonts w:ascii="Times New Roman" w:eastAsia="Calibri" w:hAnsi="Times New Roman" w:cs="Times New Roman"/>
+                      <w:b/>
+                      <w:sz w:val="28"/>
+                      <w:szCs w:val="28"/>
+                    </w:rPr>
+                    <w:t>Tên trường</w:t>
+                  </w:r>
+                </w:p>
+              </w:tc>
+              <w:tc>
+                <w:tcPr>
+                  <w:tcW w:w="3225" w:type="dxa"/>
                   <w:shd w:val="clear" w:color="auto" w:fill="auto"/>
                 </w:tcPr>
                 <w:p>
                   <w:pPr>
                     <w:snapToGrid w:val="0"/>
                     <w:rPr>
-                      <w:rFonts w:eastAsia="Calibri" w:cs="Times New Roman"/>
-                    </w:rPr>
-                  </w:pPr>
-                </w:p>
-              </w:tc>
-              <w:tc>
-                <w:tcPr>
-                  <w:tcW w:w="3515" w:type="dxa"/>
-                  <w:gridSpan w:val="2"/>
+                      <w:rFonts w:ascii="Times New Roman" w:eastAsia="Calibri" w:hAnsi="Times New Roman" w:cs="Times New Roman"/>
+                      <w:b/>
+                      <w:sz w:val="28"/>
+                      <w:szCs w:val="28"/>
+                    </w:rPr>
+                  </w:pPr>
+                  <w:r>
+                    <w:rPr>
+                      <w:rFonts w:ascii="Times New Roman" w:eastAsia="Calibri" w:hAnsi="Times New Roman" w:cs="Times New Roman"/>
+                      <w:b/>
+                      <w:sz w:val="28"/>
+                      <w:szCs w:val="28"/>
+                    </w:rPr>
+                    <w:t>Kiểu</w:t>
+                  </w:r>
+                </w:p>
+              </w:tc>
+              <w:tc>
+                <w:tcPr>
+                  <w:tcW w:w="1098" w:type="dxa"/>
                   <w:shd w:val="clear" w:color="auto" w:fill="auto"/>
                 </w:tcPr>
                 <w:p>
                   <w:pPr>
                     <w:snapToGrid w:val="0"/>
                     <w:rPr>
-                      <w:rFonts w:eastAsia="Calibri" w:cs="Times New Roman"/>
-                    </w:rPr>
-                  </w:pPr>
-                  <w:r>
-                    <w:rPr>
-                      <w:rFonts w:eastAsia="Calibri" w:cs="Times New Roman"/>
-                    </w:rPr>
-                    <w:t>khóa dữ liệu</w:t>
-                  </w:r>
-                </w:p>
+                      <w:rFonts w:ascii="Times New Roman" w:eastAsia="Calibri" w:hAnsi="Times New Roman" w:cs="Times New Roman"/>
+                      <w:b/>
+                      <w:sz w:val="28"/>
+                      <w:szCs w:val="28"/>
+                    </w:rPr>
+                  </w:pPr>
+                  <w:r>
+                    <w:rPr>
+                      <w:rFonts w:ascii="Times New Roman" w:eastAsia="Calibri" w:hAnsi="Times New Roman" w:cs="Times New Roman"/>
+                      <w:b/>
+                      <w:sz w:val="28"/>
+                      <w:szCs w:val="28"/>
+                    </w:rPr>
+                    <w:t>Khóa</w:t>
+                  </w:r>
+                </w:p>
+              </w:tc>
+              <w:tc>
+                <w:tcPr>
+                  <w:tcW w:w="1656" w:type="dxa"/>
+                  <w:shd w:val="clear" w:color="auto" w:fill="auto"/>
+                </w:tcPr>
                 <w:p>
                   <w:pPr>
                     <w:snapToGrid w:val="0"/>
                     <w:rPr>
-                      <w:rFonts w:eastAsia="Calibri" w:cs="Times New Roman"/>
-                    </w:rPr>
-                  </w:pPr>
-                  <w:r>
-                    <w:rPr>
-                      <w:rFonts w:eastAsia="Calibri" w:cs="Times New Roman"/>
-                    </w:rPr>
-                    <w:t>0 - không khóa</w:t>
-                  </w:r>
-                </w:p>
-                <w:p>
-                  <w:pPr>
-                    <w:snapToGrid w:val="0"/>
-                    <w:rPr>
-                      <w:rFonts w:eastAsia="Calibri" w:cs="Times New Roman"/>
-                    </w:rPr>
-                  </w:pPr>
-                  <w:r>
-                    <w:rPr>
-                      <w:rFonts w:eastAsia="Calibri" w:cs="Times New Roman"/>
-                    </w:rPr>
-                    <w:t>1 - Khóa nhưng vẫn cho lấy ra</w:t>
-                  </w:r>
-                </w:p>
-                <w:p>
-                  <w:pPr>
-                    <w:snapToGrid w:val="0"/>
-                    <w:rPr>
-                      <w:rFonts w:eastAsia="Calibri" w:cs="Times New Roman"/>
-                    </w:rPr>
-                  </w:pPr>
-                  <w:r>
-                    <w:rPr>
-                      <w:rFonts w:eastAsia="Calibri" w:cs="Times New Roman"/>
-                    </w:rPr>
-                    <w:t xml:space="preserve">2 - Khóa và không lấy ra nữa </w:t>
-                  </w:r>
-                </w:p>
-                <w:p>
-                  <w:pPr>
-                    <w:snapToGrid w:val="0"/>
-                    <w:rPr>
-                      <w:rFonts w:eastAsia="Calibri" w:cs="Times New Roman"/>
-                    </w:rPr>
-                  </w:pPr>
-                  <w:r>
-                    <w:rPr>
-                      <w:rFonts w:eastAsia="Calibri" w:cs="Times New Roman"/>
-                    </w:rPr>
-                    <w:t>Mặc định là 0</w:t>
-                  </w:r>
-                </w:p>
-              </w:tc>
-              <w:tc>
-                <w:tcPr>
-                  <w:tcW w:w="851" w:type="dxa"/>
-                  <w:gridSpan w:val="2"/>
-                  <w:shd w:val="clear" w:color="auto" w:fill="auto"/>
-                </w:tcPr>
-                <w:p>
-                  <w:pPr>
-                    <w:rPr>
-                      <w:rFonts w:eastAsia="Calibri" w:cs="Times New Roman"/>
-                    </w:rPr>
-                  </w:pPr>
-                </w:p>
-                <w:p>
-                  <w:pPr>
-                    <w:rPr>
-                      <w:rFonts w:eastAsia="Calibri" w:cs="Times New Roman"/>
-                    </w:rPr>
-                  </w:pPr>
-                </w:p>
-                <w:p>
-                  <w:pPr>
-                    <w:rPr>
-                      <w:rFonts w:eastAsia="Calibri" w:cs="Times New Roman"/>
-                    </w:rPr>
-                  </w:pPr>
-                </w:p>
-                <w:p>
-                  <w:pPr>
-                    <w:rPr>
-                      <w:rFonts w:eastAsia="Calibri" w:cs="Times New Roman"/>
-                    </w:rPr>
-                  </w:pPr>
-                </w:p>
-                <w:p>
-                  <w:pPr>
-                    <w:snapToGrid w:val="0"/>
-                    <w:rPr>
-                      <w:rFonts w:eastAsia="Calibri" w:cs="Times New Roman"/>
-                    </w:rPr>
-                  </w:pPr>
+                      <w:rFonts w:ascii="Times New Roman" w:eastAsia="Calibri" w:hAnsi="Times New Roman" w:cs="Times New Roman"/>
+                      <w:b/>
+                      <w:sz w:val="28"/>
+                      <w:szCs w:val="28"/>
+                    </w:rPr>
+                  </w:pPr>
+                  <w:r>
+                    <w:rPr>
+                      <w:rFonts w:ascii="Times New Roman" w:eastAsia="Calibri" w:hAnsi="Times New Roman" w:cs="Times New Roman"/>
+                      <w:b/>
+                      <w:sz w:val="28"/>
+                      <w:szCs w:val="28"/>
+                    </w:rPr>
+                    <w:t>Giải thích</w:t>
+                  </w:r>
                 </w:p>
               </w:tc>
             </w:tr>
             <w:tr>
               <w:tc>
                 <w:tcPr>
-                  <w:tcW w:w="809" w:type="dxa"/>
+                  <w:tcW w:w="752" w:type="dxa"/>
                   <w:shd w:val="clear" w:color="auto" w:fill="auto"/>
                   <w:vAlign w:val="bottom"/>
                 </w:tcPr>
@@ -6179,116 +6494,144 @@
                   <w:pPr>
                     <w:jc w:val="right"/>
                     <w:rPr>
-                      <w:rFonts w:ascii="Calibri" w:hAnsi="Calibri" w:cs="Calibri"/>
+                      <w:rFonts w:ascii="Times New Roman" w:hAnsi="Times New Roman" w:cs="Times New Roman"/>
                       <w:color w:val="000000"/>
-                    </w:rPr>
-                  </w:pPr>
-                  <w:r>
-                    <w:rPr>
-                      <w:rFonts w:ascii="Calibri" w:hAnsi="Calibri" w:cs="Calibri"/>
+                      <w:sz w:val="28"/>
+                      <w:szCs w:val="28"/>
+                    </w:rPr>
+                  </w:pPr>
+                  <w:r>
+                    <w:rPr>
+                      <w:rFonts w:ascii="Times New Roman" w:hAnsi="Times New Roman" w:cs="Times New Roman"/>
                       <w:color w:val="000000"/>
-                    </w:rPr>
-                    <w:t>8</w:t>
-                  </w:r>
-                </w:p>
-              </w:tc>
-              <w:tc>
-                <w:tcPr>
-                  <w:tcW w:w="1621" w:type="dxa"/>
+                      <w:sz w:val="28"/>
+                      <w:szCs w:val="28"/>
+                    </w:rPr>
+                    <w:t>1</w:t>
+                  </w:r>
+                </w:p>
+              </w:tc>
+              <w:tc>
+                <w:tcPr>
+                  <w:tcW w:w="2112" w:type="dxa"/>
                   <w:shd w:val="clear" w:color="auto" w:fill="auto"/>
                 </w:tcPr>
                 <w:p>
                   <w:pPr>
                     <w:snapToGrid w:val="0"/>
                     <w:rPr>
-                      <w:rFonts w:eastAsia="Calibri" w:cs="Times New Roman"/>
-                    </w:rPr>
-                  </w:pPr>
-                  <w:r>
-                    <w:rPr>
-                      <w:rFonts w:eastAsia="Calibri" w:cs="Times New Roman"/>
-                    </w:rPr>
-                    <w:t>lockdate</w:t>
-                  </w:r>
-                </w:p>
-              </w:tc>
-              <w:tc>
-                <w:tcPr>
-                  <w:tcW w:w="1877" w:type="dxa"/>
-                  <w:gridSpan w:val="3"/>
+                      <w:rFonts w:ascii="Times New Roman" w:eastAsia="Calibri" w:hAnsi="Times New Roman" w:cs="Times New Roman"/>
+                      <w:b/>
+                      <w:sz w:val="28"/>
+                      <w:szCs w:val="28"/>
+                      <w:u w:val="single"/>
+                    </w:rPr>
+                  </w:pPr>
+                  <w:r>
+                    <w:rPr>
+                      <w:rFonts w:ascii="Times New Roman" w:eastAsia="Calibri" w:hAnsi="Times New Roman" w:cs="Times New Roman"/>
+                      <w:b/>
+                      <w:sz w:val="28"/>
+                      <w:szCs w:val="28"/>
+                      <w:u w:val="single"/>
+                    </w:rPr>
+                    <w:t>IDHocKy</w:t>
+                  </w:r>
+                </w:p>
+              </w:tc>
+              <w:tc>
+                <w:tcPr>
+                  <w:tcW w:w="3225" w:type="dxa"/>
                   <w:shd w:val="clear" w:color="auto" w:fill="auto"/>
                 </w:tcPr>
                 <w:p>
                   <w:pPr>
                     <w:snapToGrid w:val="0"/>
                     <w:rPr>
-                      <w:rFonts w:eastAsia="Calibri" w:cs="Times New Roman"/>
-                    </w:rPr>
-                  </w:pPr>
-                  <w:r>
-                    <w:rPr>
-                      <w:rFonts w:eastAsia="Calibri" w:cs="Times New Roman"/>
-                    </w:rPr>
-                    <w:t>datetime</w:t>
-                  </w:r>
-                </w:p>
-              </w:tc>
-              <w:tc>
-                <w:tcPr>
-                  <w:tcW w:w="933" w:type="dxa"/>
-                  <w:gridSpan w:val="2"/>
+                      <w:rFonts w:ascii="Times New Roman" w:eastAsia="Calibri" w:hAnsi="Times New Roman" w:cs="Times New Roman"/>
+                      <w:sz w:val="28"/>
+                      <w:szCs w:val="28"/>
+                    </w:rPr>
+                  </w:pPr>
+                  <w:r>
+                    <w:rPr>
+                      <w:rFonts w:ascii="Times New Roman" w:eastAsia="Calibri" w:hAnsi="Times New Roman" w:cs="Times New Roman"/>
+                      <w:sz w:val="28"/>
+                      <w:szCs w:val="28"/>
+                    </w:rPr>
+                    <w:t>v</w:t>
+                  </w:r>
+                  <w:r>
+                    <w:rPr>
+                      <w:rFonts w:ascii="Times New Roman" w:eastAsia="Calibri" w:hAnsi="Times New Roman" w:cs="Times New Roman"/>
+                      <w:sz w:val="28"/>
+                      <w:szCs w:val="28"/>
+                    </w:rPr>
+                    <w:t>archar(10)</w:t>
+                  </w:r>
+                </w:p>
+              </w:tc>
+              <w:tc>
+                <w:tcPr>
+                  <w:tcW w:w="1098" w:type="dxa"/>
                   <w:shd w:val="clear" w:color="auto" w:fill="auto"/>
                 </w:tcPr>
                 <w:p>
                   <w:pPr>
                     <w:snapToGrid w:val="0"/>
                     <w:rPr>
-                      <w:rFonts w:eastAsia="Calibri" w:cs="Times New Roman"/>
-                    </w:rPr>
-                  </w:pPr>
-                </w:p>
-              </w:tc>
-              <w:tc>
-                <w:tcPr>
-                  <w:tcW w:w="3515" w:type="dxa"/>
-                  <w:gridSpan w:val="2"/>
+                      <w:rFonts w:ascii="Times New Roman" w:eastAsia="Calibri" w:hAnsi="Times New Roman" w:cs="Times New Roman"/>
+                      <w:sz w:val="28"/>
+                      <w:szCs w:val="28"/>
+                    </w:rPr>
+                  </w:pPr>
+                  <w:r>
+                    <w:rPr>
+                      <w:rFonts w:ascii="Times New Roman" w:eastAsia="Calibri" w:hAnsi="Times New Roman" w:cs="Times New Roman"/>
+                      <w:sz w:val="28"/>
+                      <w:szCs w:val="28"/>
+                    </w:rPr>
+                    <w:t>K</w:t>
+                  </w:r>
+                </w:p>
+              </w:tc>
+              <w:tc>
+                <w:tcPr>
+                  <w:tcW w:w="1656" w:type="dxa"/>
                   <w:shd w:val="clear" w:color="auto" w:fill="auto"/>
                 </w:tcPr>
                 <w:p>
                   <w:pPr>
                     <w:snapToGrid w:val="0"/>
                     <w:rPr>
-                      <w:rFonts w:eastAsia="Calibri" w:cs="Times New Roman"/>
-                    </w:rPr>
-                  </w:pPr>
-                  <w:r>
-                    <w:rPr>
-                      <w:rFonts w:eastAsia="Calibri" w:cs="Times New Roman"/>
-                    </w:rPr>
-                    <w:t>ngày khóa dữ liệu</w:t>
-                  </w:r>
-                </w:p>
-              </w:tc>
-              <w:tc>
-                <w:tcPr>
-                  <w:tcW w:w="851" w:type="dxa"/>
-                  <w:gridSpan w:val="2"/>
-                  <w:shd w:val="clear" w:color="auto" w:fill="auto"/>
-                </w:tcPr>
-                <w:p>
-                  <w:pPr>
-                    <w:snapToGrid w:val="0"/>
-                    <w:rPr>
-                      <w:rFonts w:eastAsia="Calibri" w:cs="Times New Roman"/>
-                    </w:rPr>
-                  </w:pPr>
+                      <w:rFonts w:ascii="Times New Roman" w:eastAsia="Calibri" w:hAnsi="Times New Roman" w:cs="Times New Roman"/>
+                      <w:sz w:val="28"/>
+                      <w:szCs w:val="28"/>
+                    </w:rPr>
+                  </w:pPr>
+                  <w:r>
+                    <w:rPr>
+                      <w:rFonts w:ascii="Times New Roman" w:eastAsia="Calibri" w:hAnsi="Times New Roman" w:cs="Times New Roman"/>
+                      <w:sz w:val="28"/>
+                      <w:szCs w:val="28"/>
+                    </w:rPr>
+                    <w:t>Mã họ</w:t>
+                  </w:r>
+                  <w:r>
+                    <w:rPr>
+                      <w:rFonts w:ascii="Times New Roman" w:eastAsia="Calibri" w:hAnsi="Times New Roman" w:cs="Times New Roman"/>
+                      <w:sz w:val="28"/>
+                      <w:szCs w:val="28"/>
+                    </w:rPr>
+                    <w:t>c kỳ</w:t>
+                  </w:r>
                 </w:p>
               </w:tc>
             </w:tr>
             <w:tr>
               <w:tc>
                 <w:tcPr>
-                  <w:tcW w:w="809" w:type="dxa"/>
+                  <w:tcW w:w="752" w:type="dxa"/>
                   <w:shd w:val="clear" w:color="auto" w:fill="auto"/>
                   <w:vAlign w:val="bottom"/>
                 </w:tcPr>
@@ -6296,116 +6639,148 @@
                   <w:pPr>
                     <w:jc w:val="right"/>
                     <w:rPr>
-                      <w:rFonts w:ascii="Calibri" w:hAnsi="Calibri" w:cs="Calibri"/>
+                      <w:rFonts w:ascii="Times New Roman" w:hAnsi="Times New Roman" w:cs="Times New Roman"/>
                       <w:color w:val="000000"/>
-                    </w:rPr>
-                  </w:pPr>
-                  <w:r>
-                    <w:rPr>
-                      <w:rFonts w:ascii="Calibri" w:hAnsi="Calibri" w:cs="Calibri"/>
+                      <w:sz w:val="28"/>
+                      <w:szCs w:val="28"/>
+                    </w:rPr>
+                  </w:pPr>
+                  <w:r>
+                    <w:rPr>
+                      <w:rFonts w:ascii="Times New Roman" w:hAnsi="Times New Roman" w:cs="Times New Roman"/>
                       <w:color w:val="000000"/>
-                    </w:rPr>
-                    <w:t>9</w:t>
-                  </w:r>
-                </w:p>
-              </w:tc>
-              <w:tc>
-                <w:tcPr>
-                  <w:tcW w:w="1621" w:type="dxa"/>
+                      <w:sz w:val="28"/>
+                      <w:szCs w:val="28"/>
+                    </w:rPr>
+                    <w:t>2</w:t>
+                  </w:r>
+                </w:p>
+              </w:tc>
+              <w:tc>
+                <w:tcPr>
+                  <w:tcW w:w="2112" w:type="dxa"/>
                   <w:shd w:val="clear" w:color="auto" w:fill="auto"/>
                 </w:tcPr>
                 <w:p>
                   <w:pPr>
                     <w:snapToGrid w:val="0"/>
                     <w:rPr>
-                      <w:rFonts w:eastAsia="Calibri" w:cs="Times New Roman"/>
-                    </w:rPr>
-                  </w:pPr>
-                  <w:r>
-                    <w:rPr>
-                      <w:rFonts w:eastAsia="Calibri" w:cs="Times New Roman"/>
-                    </w:rPr>
-                    <w:t>whois</w:t>
-                  </w:r>
-                </w:p>
-              </w:tc>
-              <w:tc>
-                <w:tcPr>
-                  <w:tcW w:w="1877" w:type="dxa"/>
-                  <w:gridSpan w:val="3"/>
+                      <w:rFonts w:ascii="Times New Roman" w:eastAsia="Calibri" w:hAnsi="Times New Roman" w:cs="Times New Roman"/>
+                      <w:sz w:val="28"/>
+                      <w:szCs w:val="28"/>
+                    </w:rPr>
+                  </w:pPr>
+                  <w:r>
+                    <w:rPr>
+                      <w:rFonts w:ascii="Times New Roman" w:eastAsia="Calibri" w:hAnsi="Times New Roman" w:cs="Times New Roman"/>
+                      <w:sz w:val="28"/>
+                      <w:szCs w:val="28"/>
+                    </w:rPr>
+                    <w:t>TenHocKy</w:t>
+                  </w:r>
+                </w:p>
+              </w:tc>
+              <w:tc>
+                <w:tcPr>
+                  <w:tcW w:w="3225" w:type="dxa"/>
                   <w:shd w:val="clear" w:color="auto" w:fill="auto"/>
                 </w:tcPr>
                 <w:p>
                   <w:pPr>
                     <w:snapToGrid w:val="0"/>
                     <w:rPr>
-                      <w:rFonts w:eastAsia="Calibri" w:cs="Times New Roman"/>
-                    </w:rPr>
-                  </w:pPr>
-                  <w:r>
-                    <w:rPr>
-                      <w:rFonts w:eastAsia="Calibri" w:cs="Times New Roman"/>
-                    </w:rPr>
-                    <w:t>varchar(64)</w:t>
-                  </w:r>
-                </w:p>
-              </w:tc>
-              <w:tc>
-                <w:tcPr>
-                  <w:tcW w:w="933" w:type="dxa"/>
-                  <w:gridSpan w:val="2"/>
+                      <w:rFonts w:ascii="Times New Roman" w:eastAsia="Calibri" w:hAnsi="Times New Roman" w:cs="Times New Roman"/>
+                      <w:sz w:val="28"/>
+                      <w:szCs w:val="28"/>
+                    </w:rPr>
+                  </w:pPr>
+                  <w:r>
+                    <w:rPr>
+                      <w:rFonts w:ascii="Times New Roman" w:eastAsia="Calibri" w:hAnsi="Times New Roman" w:cs="Times New Roman"/>
+                      <w:sz w:val="28"/>
+                      <w:szCs w:val="28"/>
+                    </w:rPr>
+                    <w:t>nv</w:t>
+                  </w:r>
+                  <w:r>
+                    <w:rPr>
+                      <w:rFonts w:ascii="Times New Roman" w:eastAsia="Calibri" w:hAnsi="Times New Roman" w:cs="Times New Roman"/>
+                      <w:sz w:val="28"/>
+                      <w:szCs w:val="28"/>
+                    </w:rPr>
+                    <w:t>archar(2</w:t>
+                  </w:r>
+                  <w:r>
+                    <w:rPr>
+                      <w:rFonts w:ascii="Times New Roman" w:eastAsia="Calibri" w:hAnsi="Times New Roman" w:cs="Times New Roman"/>
+                      <w:sz w:val="28"/>
+                      <w:szCs w:val="28"/>
+                    </w:rPr>
+                    <w:t>0</w:t>
+                  </w:r>
+                  <w:r>
+                    <w:rPr>
+                      <w:rFonts w:ascii="Times New Roman" w:eastAsia="Calibri" w:hAnsi="Times New Roman" w:cs="Times New Roman"/>
+                      <w:sz w:val="28"/>
+                      <w:szCs w:val="28"/>
+                    </w:rPr>
+                    <w:t>0)</w:t>
+                  </w:r>
+                </w:p>
+              </w:tc>
+              <w:tc>
+                <w:tcPr>
+                  <w:tcW w:w="1098" w:type="dxa"/>
                   <w:shd w:val="clear" w:color="auto" w:fill="auto"/>
                 </w:tcPr>
                 <w:p>
                   <w:pPr>
                     <w:snapToGrid w:val="0"/>
                     <w:rPr>
-                      <w:rFonts w:eastAsia="Calibri" w:cs="Times New Roman"/>
-                    </w:rPr>
-                  </w:pPr>
-                </w:p>
-              </w:tc>
-              <w:tc>
-                <w:tcPr>
-                  <w:tcW w:w="3515" w:type="dxa"/>
-                  <w:gridSpan w:val="2"/>
+                      <w:rFonts w:ascii="Times New Roman" w:eastAsia="Calibri" w:hAnsi="Times New Roman" w:cs="Times New Roman"/>
+                      <w:sz w:val="28"/>
+                      <w:szCs w:val="28"/>
+                    </w:rPr>
+                  </w:pPr>
+                </w:p>
+              </w:tc>
+              <w:tc>
+                <w:tcPr>
+                  <w:tcW w:w="1656" w:type="dxa"/>
                   <w:shd w:val="clear" w:color="auto" w:fill="auto"/>
                 </w:tcPr>
                 <w:p>
                   <w:pPr>
                     <w:snapToGrid w:val="0"/>
                     <w:rPr>
-                      <w:rFonts w:eastAsia="Calibri" w:cs="Times New Roman"/>
-                    </w:rPr>
-                  </w:pPr>
-                  <w:r>
-                    <w:rPr>
-                      <w:rFonts w:eastAsia="Calibri" w:cs="Times New Roman"/>
-                    </w:rPr>
-                    <w:t>Kiểm soát hệ thống</w:t>
-                  </w:r>
-                </w:p>
-              </w:tc>
-              <w:tc>
-                <w:tcPr>
-                  <w:tcW w:w="851" w:type="dxa"/>
-                  <w:gridSpan w:val="2"/>
-                  <w:shd w:val="clear" w:color="auto" w:fill="auto"/>
-                </w:tcPr>
-                <w:p>
-                  <w:pPr>
-                    <w:snapToGrid w:val="0"/>
-                    <w:rPr>
-                      <w:rFonts w:eastAsia="Calibri" w:cs="Times New Roman"/>
-                    </w:rPr>
-                  </w:pPr>
+                      <w:rFonts w:ascii="Times New Roman" w:eastAsia="Calibri" w:hAnsi="Times New Roman" w:cs="Times New Roman"/>
+                      <w:sz w:val="28"/>
+                      <w:szCs w:val="28"/>
+                    </w:rPr>
+                  </w:pPr>
+                  <w:r>
+                    <w:rPr>
+                      <w:rFonts w:ascii="Times New Roman" w:eastAsia="Calibri" w:hAnsi="Times New Roman" w:cs="Times New Roman"/>
+                      <w:sz w:val="28"/>
+                      <w:szCs w:val="28"/>
+                    </w:rPr>
+                    <w:t>Tên họ</w:t>
+                  </w:r>
+                  <w:r>
+                    <w:rPr>
+                      <w:rFonts w:ascii="Times New Roman" w:eastAsia="Calibri" w:hAnsi="Times New Roman" w:cs="Times New Roman"/>
+                      <w:sz w:val="28"/>
+                      <w:szCs w:val="28"/>
+                    </w:rPr>
+                    <w:t>c  kỳ</w:t>
+                  </w:r>
                 </w:p>
               </w:tc>
             </w:tr>
             <w:tr>
               <w:tc>
                 <w:tcPr>
-                  <w:tcW w:w="809" w:type="dxa"/>
+                  <w:tcW w:w="752" w:type="dxa"/>
                   <w:shd w:val="clear" w:color="auto" w:fill="auto"/>
                   <w:vAlign w:val="bottom"/>
                 </w:tcPr>
@@ -6413,55 +6788,66 @@
                   <w:pPr>
                     <w:jc w:val="right"/>
                     <w:rPr>
-                      <w:rFonts w:ascii="Calibri" w:hAnsi="Calibri" w:cs="Calibri"/>
+                      <w:rFonts w:ascii="Times New Roman" w:hAnsi="Times New Roman" w:cs="Times New Roman"/>
                       <w:color w:val="000000"/>
-                    </w:rPr>
-                  </w:pPr>
-                  <w:r>
-                    <w:rPr>
-                      <w:rFonts w:ascii="Calibri" w:hAnsi="Calibri" w:cs="Calibri"/>
+                      <w:sz w:val="28"/>
+                      <w:szCs w:val="28"/>
+                    </w:rPr>
+                  </w:pPr>
+                  <w:r>
+                    <w:rPr>
+                      <w:rFonts w:ascii="Times New Roman" w:hAnsi="Times New Roman" w:cs="Times New Roman"/>
                       <w:color w:val="000000"/>
-                    </w:rPr>
-                    <w:t>9</w:t>
-                  </w:r>
-                </w:p>
-              </w:tc>
-              <w:tc>
-                <w:tcPr>
-                  <w:tcW w:w="1621" w:type="dxa"/>
+                      <w:sz w:val="28"/>
+                      <w:szCs w:val="28"/>
+                    </w:rPr>
+                    <w:t>3</w:t>
+                  </w:r>
+                </w:p>
+              </w:tc>
+              <w:tc>
+                <w:tcPr>
+                  <w:tcW w:w="2112" w:type="dxa"/>
                   <w:shd w:val="clear" w:color="auto" w:fill="auto"/>
                 </w:tcPr>
                 <w:p>
                   <w:pPr>
                     <w:snapToGrid w:val="0"/>
                     <w:rPr>
-                      <w:rFonts w:eastAsia="Calibri" w:cs="Times New Roman"/>
-                    </w:rPr>
-                  </w:pPr>
-                  <w:r>
-                    <w:rPr>
-                      <w:rFonts w:eastAsia="Calibri" w:cs="Times New Roman"/>
-                    </w:rPr>
-                    <w:t>comparelevel</w:t>
-                  </w:r>
-                </w:p>
-              </w:tc>
-              <w:tc>
-                <w:tcPr>
-                  <w:tcW w:w="1877" w:type="dxa"/>
-                  <w:gridSpan w:val="3"/>
+                      <w:rFonts w:ascii="Times New Roman" w:eastAsia="Calibri" w:hAnsi="Times New Roman" w:cs="Times New Roman"/>
+                      <w:sz w:val="28"/>
+                      <w:szCs w:val="28"/>
+                    </w:rPr>
+                  </w:pPr>
+                  <w:r>
+                    <w:rPr>
+                      <w:rFonts w:ascii="Times New Roman" w:eastAsia="Calibri" w:hAnsi="Times New Roman" w:cs="Times New Roman"/>
+                      <w:sz w:val="28"/>
+                      <w:szCs w:val="28"/>
+                    </w:rPr>
+                    <w:t>Nam</w:t>
+                  </w:r>
+                </w:p>
+              </w:tc>
+              <w:tc>
+                <w:tcPr>
+                  <w:tcW w:w="3225" w:type="dxa"/>
                   <w:shd w:val="clear" w:color="auto" w:fill="auto"/>
                 </w:tcPr>
                 <w:p>
                   <w:pPr>
                     <w:snapToGrid w:val="0"/>
                     <w:rPr>
-                      <w:rFonts w:eastAsia="Calibri" w:cs="Times New Roman"/>
-                    </w:rPr>
-                  </w:pPr>
-                  <w:r>
-                    <w:rPr>
-                      <w:rFonts w:eastAsia="Calibri" w:cs="Times New Roman"/>
+                      <w:rFonts w:ascii="Times New Roman" w:eastAsia="Calibri" w:hAnsi="Times New Roman" w:cs="Times New Roman"/>
+                      <w:sz w:val="28"/>
+                      <w:szCs w:val="28"/>
+                    </w:rPr>
+                  </w:pPr>
+                  <w:r>
+                    <w:rPr>
+                      <w:rFonts w:ascii="Times New Roman" w:eastAsia="Calibri" w:hAnsi="Times New Roman" w:cs="Times New Roman"/>
+                      <w:sz w:val="28"/>
+                      <w:szCs w:val="28"/>
                     </w:rPr>
                     <w:t>int</w:t>
                   </w:r>
@@ -6469,58 +6855,41 @@
               </w:tc>
               <w:tc>
                 <w:tcPr>
-                  <w:tcW w:w="933" w:type="dxa"/>
-                  <w:gridSpan w:val="2"/>
+                  <w:tcW w:w="1098" w:type="dxa"/>
                   <w:shd w:val="clear" w:color="auto" w:fill="auto"/>
                 </w:tcPr>
                 <w:p>
                   <w:pPr>
                     <w:snapToGrid w:val="0"/>
                     <w:rPr>
-                      <w:rFonts w:eastAsia="Calibri" w:cs="Times New Roman"/>
-                    </w:rPr>
-                  </w:pPr>
-                </w:p>
-              </w:tc>
-              <w:tc>
-                <w:tcPr>
-                  <w:tcW w:w="3515" w:type="dxa"/>
-                  <w:gridSpan w:val="2"/>
+                      <w:rFonts w:ascii="Times New Roman" w:eastAsia="Calibri" w:hAnsi="Times New Roman" w:cs="Times New Roman"/>
+                      <w:sz w:val="28"/>
+                      <w:szCs w:val="28"/>
+                    </w:rPr>
+                  </w:pPr>
+                </w:p>
+              </w:tc>
+              <w:tc>
+                <w:tcPr>
+                  <w:tcW w:w="1656" w:type="dxa"/>
                   <w:shd w:val="clear" w:color="auto" w:fill="auto"/>
                 </w:tcPr>
                 <w:p>
                   <w:pPr>
                     <w:snapToGrid w:val="0"/>
                     <w:rPr>
-                      <w:rFonts w:eastAsia="Calibri" w:cs="Times New Roman"/>
-                    </w:rPr>
-                  </w:pPr>
-                  <w:r>
-                    <w:rPr>
-                      <w:rFonts w:eastAsia="Calibri" w:cs="Times New Roman"/>
-                    </w:rPr>
-                    <w:t>Giá trị số cho các cấp chất lượng tương ứng</w:t>
-                  </w:r>
-                </w:p>
-              </w:tc>
-              <w:tc>
-                <w:tcPr>
-                  <w:tcW w:w="851" w:type="dxa"/>
-                  <w:gridSpan w:val="2"/>
-                  <w:shd w:val="clear" w:color="auto" w:fill="auto"/>
-                </w:tcPr>
-                <w:p>
-                  <w:pPr>
-                    <w:snapToGrid w:val="0"/>
-                    <w:rPr>
-                      <w:rFonts w:eastAsia="Calibri" w:cs="Times New Roman"/>
-                    </w:rPr>
-                  </w:pPr>
-                  <w:r>
-                    <w:rPr>
-                      <w:rFonts w:eastAsia="Calibri" w:cs="Times New Roman"/>
-                    </w:rPr>
-                    <w:t>Mức so sánh</w:t>
+                      <w:rFonts w:ascii="Times New Roman" w:eastAsia="Calibri" w:hAnsi="Times New Roman" w:cs="Times New Roman"/>
+                      <w:sz w:val="28"/>
+                      <w:szCs w:val="28"/>
+                    </w:rPr>
+                  </w:pPr>
+                  <w:r>
+                    <w:rPr>
+                      <w:rFonts w:ascii="Times New Roman" w:eastAsia="Calibri" w:hAnsi="Times New Roman" w:cs="Times New Roman"/>
+                      <w:sz w:val="28"/>
+                      <w:szCs w:val="28"/>
+                    </w:rPr>
+                    <w:t>Năm học</w:t>
                   </w:r>
                 </w:p>
               </w:tc>
@@ -6528,7 +6897,7 @@
             <w:tr>
               <w:tc>
                 <w:tcPr>
-                  <w:tcW w:w="809" w:type="dxa"/>
+                  <w:tcW w:w="752" w:type="dxa"/>
                   <w:shd w:val="clear" w:color="auto" w:fill="auto"/>
                   <w:vAlign w:val="bottom"/>
                 </w:tcPr>
@@ -6536,107 +6905,108 @@
                   <w:pPr>
                     <w:jc w:val="right"/>
                     <w:rPr>
-                      <w:rFonts w:ascii="Calibri" w:hAnsi="Calibri" w:cs="Calibri"/>
+                      <w:rFonts w:ascii="Times New Roman" w:hAnsi="Times New Roman" w:cs="Times New Roman"/>
                       <w:color w:val="000000"/>
-                    </w:rPr>
-                  </w:pPr>
-                </w:p>
-              </w:tc>
-              <w:tc>
-                <w:tcPr>
-                  <w:tcW w:w="1621" w:type="dxa"/>
+                      <w:sz w:val="28"/>
+                      <w:szCs w:val="28"/>
+                    </w:rPr>
+                  </w:pPr>
+                  <w:r>
+                    <w:rPr>
+                      <w:rFonts w:ascii="Times New Roman" w:hAnsi="Times New Roman" w:cs="Times New Roman"/>
+                      <w:color w:val="000000"/>
+                      <w:sz w:val="28"/>
+                      <w:szCs w:val="28"/>
+                    </w:rPr>
+                    <w:t>4</w:t>
+                  </w:r>
+                </w:p>
+              </w:tc>
+              <w:tc>
+                <w:tcPr>
+                  <w:tcW w:w="2112" w:type="dxa"/>
                   <w:shd w:val="clear" w:color="auto" w:fill="auto"/>
                 </w:tcPr>
                 <w:p>
                   <w:pPr>
                     <w:snapToGrid w:val="0"/>
                     <w:rPr>
-                      <w:rFonts w:eastAsia="Calibri" w:cs="Times New Roman"/>
-                    </w:rPr>
-                  </w:pPr>
-                  <w:r>
-                    <w:rPr>
-                      <w:rFonts w:eastAsia="Calibri" w:cs="Times New Roman"/>
-                    </w:rPr>
-                    <w:t>theorder</w:t>
-                  </w:r>
-                </w:p>
-              </w:tc>
-              <w:tc>
-                <w:tcPr>
-                  <w:tcW w:w="1877" w:type="dxa"/>
-                  <w:gridSpan w:val="3"/>
+                      <w:rFonts w:ascii="Times New Roman" w:eastAsia="Calibri" w:hAnsi="Times New Roman" w:cs="Times New Roman"/>
+                      <w:sz w:val="28"/>
+                      <w:szCs w:val="28"/>
+                    </w:rPr>
+                  </w:pPr>
+                  <w:r>
+                    <w:rPr>
+                      <w:rFonts w:ascii="Times New Roman" w:eastAsia="Calibri" w:hAnsi="Times New Roman" w:cs="Times New Roman"/>
+                      <w:sz w:val="28"/>
+                      <w:szCs w:val="28"/>
+                    </w:rPr>
+                    <w:t>NgayBD</w:t>
+                  </w:r>
+                </w:p>
+              </w:tc>
+              <w:tc>
+                <w:tcPr>
+                  <w:tcW w:w="3225" w:type="dxa"/>
                   <w:shd w:val="clear" w:color="auto" w:fill="auto"/>
                 </w:tcPr>
                 <w:p>
                   <w:pPr>
                     <w:snapToGrid w:val="0"/>
                     <w:rPr>
-                      <w:rFonts w:eastAsia="Calibri" w:cs="Times New Roman"/>
-                    </w:rPr>
-                  </w:pPr>
-                  <w:r>
-                    <w:rPr>
-                      <w:rFonts w:eastAsia="Calibri" w:cs="Times New Roman"/>
-                    </w:rPr>
-                    <w:t>int</w:t>
-                  </w:r>
-                </w:p>
-              </w:tc>
-              <w:tc>
-                <w:tcPr>
-                  <w:tcW w:w="933" w:type="dxa"/>
-                  <w:gridSpan w:val="2"/>
+                      <w:rFonts w:ascii="Times New Roman" w:eastAsia="Calibri" w:hAnsi="Times New Roman" w:cs="Times New Roman"/>
+                      <w:sz w:val="28"/>
+                      <w:szCs w:val="28"/>
+                    </w:rPr>
+                  </w:pPr>
+                  <w:r>
+                    <w:rPr>
+                      <w:rFonts w:ascii="Times New Roman" w:eastAsia="Calibri" w:hAnsi="Times New Roman" w:cs="Times New Roman"/>
+                      <w:sz w:val="28"/>
+                      <w:szCs w:val="28"/>
+                    </w:rPr>
+                    <w:t>date</w:t>
+                  </w:r>
+                </w:p>
+              </w:tc>
+              <w:tc>
+                <w:tcPr>
+                  <w:tcW w:w="1098" w:type="dxa"/>
                   <w:shd w:val="clear" w:color="auto" w:fill="auto"/>
                 </w:tcPr>
                 <w:p>
                   <w:pPr>
                     <w:snapToGrid w:val="0"/>
                     <w:rPr>
-                      <w:rFonts w:eastAsia="Calibri" w:cs="Times New Roman"/>
-                    </w:rPr>
-                  </w:pPr>
-                </w:p>
-              </w:tc>
-              <w:tc>
-                <w:tcPr>
-                  <w:tcW w:w="3515" w:type="dxa"/>
-                  <w:gridSpan w:val="2"/>
+                      <w:rFonts w:ascii="Times New Roman" w:eastAsia="Calibri" w:hAnsi="Times New Roman" w:cs="Times New Roman"/>
+                      <w:sz w:val="28"/>
+                      <w:szCs w:val="28"/>
+                    </w:rPr>
+                  </w:pPr>
+                </w:p>
+              </w:tc>
+              <w:tc>
+                <w:tcPr>
+                  <w:tcW w:w="1656" w:type="dxa"/>
                   <w:shd w:val="clear" w:color="auto" w:fill="auto"/>
                 </w:tcPr>
                 <w:p>
                   <w:pPr>
                     <w:snapToGrid w:val="0"/>
                     <w:rPr>
-                      <w:rFonts w:eastAsia="Calibri" w:cs="Times New Roman"/>
-                    </w:rPr>
-                  </w:pPr>
-                  <w:r>
-                    <w:rPr>
-                      <w:rFonts w:eastAsia="Calibri" w:cs="Times New Roman"/>
-                    </w:rPr>
-                    <w:t>Thứ tự hiển thị trong danh sách</w:t>
-                  </w:r>
-                </w:p>
-              </w:tc>
-              <w:tc>
-                <w:tcPr>
-                  <w:tcW w:w="851" w:type="dxa"/>
-                  <w:gridSpan w:val="2"/>
-                  <w:shd w:val="clear" w:color="auto" w:fill="auto"/>
-                </w:tcPr>
-                <w:p>
-                  <w:pPr>
-                    <w:snapToGrid w:val="0"/>
-                    <w:rPr>
-                      <w:rFonts w:eastAsia="Calibri" w:cs="Times New Roman"/>
-                    </w:rPr>
-                  </w:pPr>
-                  <w:r>
-                    <w:rPr>
-                      <w:rFonts w:eastAsia="Calibri" w:cs="Times New Roman"/>
-                    </w:rPr>
-                    <w:t>Thứ tự</w:t>
+                      <w:rFonts w:ascii="Times New Roman" w:eastAsia="Calibri" w:hAnsi="Times New Roman" w:cs="Times New Roman"/>
+                      <w:sz w:val="28"/>
+                      <w:szCs w:val="28"/>
+                    </w:rPr>
+                  </w:pPr>
+                  <w:r>
+                    <w:rPr>
+                      <w:rFonts w:ascii="Times New Roman" w:eastAsia="Calibri" w:hAnsi="Times New Roman" w:cs="Times New Roman"/>
+                      <w:sz w:val="28"/>
+                      <w:szCs w:val="28"/>
+                    </w:rPr>
+                    <w:t>Ngày bắt đầu học kỳ</w:t>
                   </w:r>
                 </w:p>
               </w:tc>
@@ -6644,7 +7014,7 @@
             <w:tr>
               <w:tc>
                 <w:tcPr>
-                  <w:tcW w:w="809" w:type="dxa"/>
+                  <w:tcW w:w="752" w:type="dxa"/>
                   <w:shd w:val="clear" w:color="auto" w:fill="auto"/>
                   <w:vAlign w:val="bottom"/>
                 </w:tcPr>
@@ -6652,1103 +7022,133 @@
                   <w:pPr>
                     <w:jc w:val="right"/>
                     <w:rPr>
-                      <w:rFonts w:ascii="Calibri" w:hAnsi="Calibri" w:cs="Calibri"/>
+                      <w:rFonts w:ascii="Times New Roman" w:hAnsi="Times New Roman" w:cs="Times New Roman"/>
                       <w:color w:val="000000"/>
-                    </w:rPr>
-                  </w:pPr>
-                </w:p>
-              </w:tc>
-              <w:tc>
-                <w:tcPr>
-                  <w:tcW w:w="1621" w:type="dxa"/>
+                      <w:sz w:val="28"/>
+                      <w:szCs w:val="28"/>
+                    </w:rPr>
+                  </w:pPr>
+                  <w:r>
+                    <w:rPr>
+                      <w:rFonts w:ascii="Times New Roman" w:hAnsi="Times New Roman" w:cs="Times New Roman"/>
+                      <w:color w:val="000000"/>
+                      <w:sz w:val="28"/>
+                      <w:szCs w:val="28"/>
+                    </w:rPr>
+                    <w:t>5</w:t>
+                  </w:r>
+                </w:p>
+              </w:tc>
+              <w:tc>
+                <w:tcPr>
+                  <w:tcW w:w="2112" w:type="dxa"/>
                   <w:shd w:val="clear" w:color="auto" w:fill="auto"/>
                 </w:tcPr>
                 <w:p>
                   <w:pPr>
                     <w:snapToGrid w:val="0"/>
                     <w:rPr>
-                      <w:rFonts w:eastAsia="Calibri" w:cs="Times New Roman"/>
-                    </w:rPr>
-                  </w:pPr>
-                  <w:r>
-                    <w:rPr>
-                      <w:rFonts w:eastAsia="Calibri" w:cs="Times New Roman"/>
-                    </w:rPr>
-                    <w:t>Thetype</w:t>
-                  </w:r>
-                </w:p>
-              </w:tc>
-              <w:tc>
-                <w:tcPr>
-                  <w:tcW w:w="1877" w:type="dxa"/>
-                  <w:gridSpan w:val="3"/>
+                      <w:rFonts w:ascii="Times New Roman" w:eastAsia="Calibri" w:hAnsi="Times New Roman" w:cs="Times New Roman"/>
+                      <w:sz w:val="28"/>
+                      <w:szCs w:val="28"/>
+                    </w:rPr>
+                  </w:pPr>
+                  <w:r>
+                    <w:rPr>
+                      <w:rFonts w:ascii="Times New Roman" w:eastAsia="Calibri" w:hAnsi="Times New Roman" w:cs="Times New Roman"/>
+                      <w:sz w:val="28"/>
+                      <w:szCs w:val="28"/>
+                    </w:rPr>
+                    <w:t>NgayKT</w:t>
+                  </w:r>
+                </w:p>
+              </w:tc>
+              <w:tc>
+                <w:tcPr>
+                  <w:tcW w:w="3225" w:type="dxa"/>
                   <w:shd w:val="clear" w:color="auto" w:fill="auto"/>
                 </w:tcPr>
                 <w:p>
                   <w:pPr>
                     <w:snapToGrid w:val="0"/>
                     <w:rPr>
-                      <w:rFonts w:eastAsia="Calibri" w:cs="Times New Roman"/>
-                    </w:rPr>
-                  </w:pPr>
-                  <w:r>
-                    <w:rPr>
-                      <w:rFonts w:eastAsia="Calibri" w:cs="Times New Roman"/>
-                    </w:rPr>
-                    <w:t>varchar(50)</w:t>
-                  </w:r>
-                </w:p>
-              </w:tc>
-              <w:tc>
-                <w:tcPr>
-                  <w:tcW w:w="933" w:type="dxa"/>
-                  <w:gridSpan w:val="2"/>
+                      <w:rFonts w:ascii="Times New Roman" w:eastAsia="Calibri" w:hAnsi="Times New Roman" w:cs="Times New Roman"/>
+                      <w:sz w:val="28"/>
+                      <w:szCs w:val="28"/>
+                    </w:rPr>
+                  </w:pPr>
+                  <w:r>
+                    <w:rPr>
+                      <w:rFonts w:ascii="Times New Roman" w:eastAsia="Calibri" w:hAnsi="Times New Roman" w:cs="Times New Roman"/>
+                      <w:sz w:val="28"/>
+                      <w:szCs w:val="28"/>
+                    </w:rPr>
+                    <w:t>date</w:t>
+                  </w:r>
+                </w:p>
+              </w:tc>
+              <w:tc>
+                <w:tcPr>
+                  <w:tcW w:w="1098" w:type="dxa"/>
                   <w:shd w:val="clear" w:color="auto" w:fill="auto"/>
                 </w:tcPr>
                 <w:p>
                   <w:pPr>
                     <w:snapToGrid w:val="0"/>
                     <w:rPr>
-                      <w:rFonts w:eastAsia="Calibri" w:cs="Times New Roman"/>
-                    </w:rPr>
-                  </w:pPr>
-                </w:p>
-              </w:tc>
-              <w:tc>
-                <w:tcPr>
-                  <w:tcW w:w="3515" w:type="dxa"/>
-                  <w:gridSpan w:val="2"/>
+                      <w:rFonts w:ascii="Times New Roman" w:eastAsia="Calibri" w:hAnsi="Times New Roman" w:cs="Times New Roman"/>
+                      <w:sz w:val="28"/>
+                      <w:szCs w:val="28"/>
+                    </w:rPr>
+                  </w:pPr>
+                </w:p>
+              </w:tc>
+              <w:tc>
+                <w:tcPr>
+                  <w:tcW w:w="1656" w:type="dxa"/>
                   <w:shd w:val="clear" w:color="auto" w:fill="auto"/>
                 </w:tcPr>
                 <w:p>
                   <w:pPr>
                     <w:snapToGrid w:val="0"/>
                     <w:rPr>
-                      <w:rFonts w:eastAsia="Calibri" w:cs="Times New Roman"/>
-                    </w:rPr>
-                  </w:pPr>
-                  <w:r>
-                    <w:rPr>
-                      <w:rFonts w:eastAsia="Calibri" w:cs="Times New Roman"/>
-                    </w:rPr>
-                    <w:t xml:space="preserve">Mặc định </w:t>
-                  </w:r>
-                  <w:r>
-                    <w:rPr>
-                      <w:lang w:val="pt-BR"/>
-                    </w:rPr>
-                    <w:t>SUPPLIER</w:t>
-                  </w:r>
-                </w:p>
-              </w:tc>
-              <w:tc>
-                <w:tcPr>
-                  <w:tcW w:w="851" w:type="dxa"/>
-                  <w:gridSpan w:val="2"/>
-                  <w:shd w:val="clear" w:color="auto" w:fill="auto"/>
-                </w:tcPr>
-                <w:p>
-                  <w:pPr>
-                    <w:snapToGrid w:val="0"/>
-                    <w:rPr>
-                      <w:rFonts w:eastAsia="Calibri" w:cs="Times New Roman"/>
-                    </w:rPr>
-                  </w:pPr>
-                </w:p>
-              </w:tc>
-            </w:tr>
-            <w:tr>
-              <w:tc>
-                <w:tcPr>
-                  <w:tcW w:w="809" w:type="dxa"/>
-                  <w:shd w:val="clear" w:color="auto" w:fill="auto"/>
-                  <w:vAlign w:val="bottom"/>
-                </w:tcPr>
-                <w:p>
-                  <w:pPr>
-                    <w:jc w:val="right"/>
-                    <w:rPr>
-                      <w:rFonts w:ascii="Calibri" w:hAnsi="Calibri" w:cs="Calibri"/>
-                      <w:color w:val="000000"/>
-                    </w:rPr>
-                  </w:pPr>
-                </w:p>
-              </w:tc>
-              <w:tc>
-                <w:tcPr>
-                  <w:tcW w:w="1621" w:type="dxa"/>
-                  <w:shd w:val="clear" w:color="auto" w:fill="auto"/>
-                </w:tcPr>
-                <w:p>
-                  <w:pPr>
-                    <w:snapToGrid w:val="0"/>
-                    <w:rPr>
-                      <w:rFonts w:eastAsia="Calibri" w:cs="Times New Roman"/>
-                    </w:rPr>
-                  </w:pPr>
-                  <w:r>
-                    <w:rPr>
-                      <w:rFonts w:eastAsia="Calibri" w:cs="Times New Roman"/>
-                    </w:rPr>
-                    <w:t>address</w:t>
-                  </w:r>
-                </w:p>
-              </w:tc>
-              <w:tc>
-                <w:tcPr>
-                  <w:tcW w:w="1877" w:type="dxa"/>
-                  <w:gridSpan w:val="3"/>
-                  <w:shd w:val="clear" w:color="auto" w:fill="auto"/>
-                </w:tcPr>
-                <w:p>
-                  <w:pPr>
-                    <w:snapToGrid w:val="0"/>
-                    <w:rPr>
-                      <w:rFonts w:eastAsia="Calibri" w:cs="Times New Roman"/>
-                    </w:rPr>
-                  </w:pPr>
-                  <w:r>
-                    <w:rPr>
-                      <w:rFonts w:eastAsia="Calibri" w:cs="Times New Roman"/>
-                    </w:rPr>
-                    <w:t>nvarchar(500)</w:t>
-                  </w:r>
-                </w:p>
-              </w:tc>
-              <w:tc>
-                <w:tcPr>
-                  <w:tcW w:w="933" w:type="dxa"/>
-                  <w:gridSpan w:val="2"/>
-                  <w:shd w:val="clear" w:color="auto" w:fill="auto"/>
-                </w:tcPr>
-                <w:p>
-                  <w:pPr>
-                    <w:snapToGrid w:val="0"/>
-                    <w:rPr>
-                      <w:rFonts w:eastAsia="Calibri" w:cs="Times New Roman"/>
-                    </w:rPr>
-                  </w:pPr>
-                </w:p>
-              </w:tc>
-              <w:tc>
-                <w:tcPr>
-                  <w:tcW w:w="3515" w:type="dxa"/>
-                  <w:gridSpan w:val="2"/>
-                  <w:shd w:val="clear" w:color="auto" w:fill="auto"/>
-                </w:tcPr>
-                <w:p>
-                  <w:pPr>
-                    <w:snapToGrid w:val="0"/>
-                    <w:rPr>
-                      <w:rFonts w:eastAsia="Calibri" w:cs="Times New Roman"/>
-                    </w:rPr>
-                  </w:pPr>
-                  <w:r>
-                    <w:rPr>
-                      <w:rFonts w:eastAsia="Calibri" w:cs="Times New Roman"/>
-                    </w:rPr>
-                    <w:t>Địa chỉ của của hãng</w:t>
-                  </w:r>
-                </w:p>
-              </w:tc>
-              <w:tc>
-                <w:tcPr>
-                  <w:tcW w:w="851" w:type="dxa"/>
-                  <w:gridSpan w:val="2"/>
-                  <w:shd w:val="clear" w:color="auto" w:fill="auto"/>
-                </w:tcPr>
-                <w:p>
-                  <w:pPr>
-                    <w:snapToGrid w:val="0"/>
-                    <w:rPr>
-                      <w:rFonts w:eastAsia="Calibri" w:cs="Times New Roman"/>
-                    </w:rPr>
-                  </w:pPr>
-                </w:p>
-              </w:tc>
-            </w:tr>
-            <w:tr>
-              <w:tc>
-                <w:tcPr>
-                  <w:tcW w:w="809" w:type="dxa"/>
-                  <w:shd w:val="clear" w:color="auto" w:fill="auto"/>
-                  <w:vAlign w:val="bottom"/>
-                </w:tcPr>
-                <w:p>
-                  <w:pPr>
-                    <w:jc w:val="right"/>
-                    <w:rPr>
-                      <w:rFonts w:ascii="Calibri" w:hAnsi="Calibri" w:cs="Calibri"/>
-                      <w:color w:val="000000"/>
-                    </w:rPr>
-                  </w:pPr>
-                </w:p>
-              </w:tc>
-              <w:tc>
-                <w:tcPr>
-                  <w:tcW w:w="1621" w:type="dxa"/>
-                  <w:shd w:val="clear" w:color="auto" w:fill="auto"/>
-                </w:tcPr>
-                <w:p>
-                  <w:pPr>
-                    <w:snapToGrid w:val="0"/>
-                    <w:rPr>
-                      <w:rFonts w:eastAsia="Calibri" w:cs="Times New Roman"/>
-                    </w:rPr>
-                  </w:pPr>
-                  <w:r>
-                    <w:rPr>
-                      <w:rFonts w:eastAsia="Calibri" w:cs="Times New Roman"/>
-                    </w:rPr>
-                    <w:t>email</w:t>
-                  </w:r>
-                </w:p>
-              </w:tc>
-              <w:tc>
-                <w:tcPr>
-                  <w:tcW w:w="1877" w:type="dxa"/>
-                  <w:gridSpan w:val="3"/>
-                  <w:shd w:val="clear" w:color="auto" w:fill="auto"/>
-                </w:tcPr>
-                <w:p>
-                  <w:pPr>
-                    <w:snapToGrid w:val="0"/>
-                    <w:rPr>
-                      <w:rFonts w:eastAsia="Calibri" w:cs="Times New Roman"/>
-                    </w:rPr>
-                  </w:pPr>
-                  <w:r>
-                    <w:rPr>
-                      <w:rFonts w:eastAsia="Calibri" w:cs="Times New Roman"/>
-                    </w:rPr>
-                    <w:t>nvarchar(100)</w:t>
-                  </w:r>
-                </w:p>
-              </w:tc>
-              <w:tc>
-                <w:tcPr>
-                  <w:tcW w:w="933" w:type="dxa"/>
-                  <w:gridSpan w:val="2"/>
-                  <w:shd w:val="clear" w:color="auto" w:fill="auto"/>
-                </w:tcPr>
-                <w:p>
-                  <w:pPr>
-                    <w:snapToGrid w:val="0"/>
-                    <w:rPr>
-                      <w:rFonts w:eastAsia="Calibri" w:cs="Times New Roman"/>
-                    </w:rPr>
-                  </w:pPr>
-                </w:p>
-              </w:tc>
-              <w:tc>
-                <w:tcPr>
-                  <w:tcW w:w="3515" w:type="dxa"/>
-                  <w:gridSpan w:val="2"/>
-                  <w:shd w:val="clear" w:color="auto" w:fill="auto"/>
-                </w:tcPr>
-                <w:p>
-                  <w:pPr>
-                    <w:snapToGrid w:val="0"/>
-                    <w:rPr>
-                      <w:rFonts w:eastAsia="Calibri" w:cs="Times New Roman"/>
-                    </w:rPr>
-                  </w:pPr>
-                  <w:r>
-                    <w:rPr>
-                      <w:rFonts w:eastAsia="Calibri" w:cs="Times New Roman"/>
-                    </w:rPr>
-                    <w:t>Địa chỉ email</w:t>
-                  </w:r>
-                </w:p>
-              </w:tc>
-              <w:tc>
-                <w:tcPr>
-                  <w:tcW w:w="851" w:type="dxa"/>
-                  <w:gridSpan w:val="2"/>
-                  <w:shd w:val="clear" w:color="auto" w:fill="auto"/>
-                </w:tcPr>
-                <w:p>
-                  <w:pPr>
-                    <w:snapToGrid w:val="0"/>
-                    <w:rPr>
-                      <w:rFonts w:eastAsia="Calibri" w:cs="Times New Roman"/>
-                    </w:rPr>
-                  </w:pPr>
-                </w:p>
-              </w:tc>
-            </w:tr>
-            <w:tr>
-              <w:tc>
-                <w:tcPr>
-                  <w:tcW w:w="809" w:type="dxa"/>
-                  <w:shd w:val="clear" w:color="auto" w:fill="auto"/>
-                  <w:vAlign w:val="bottom"/>
-                </w:tcPr>
-                <w:p>
-                  <w:pPr>
-                    <w:jc w:val="right"/>
-                    <w:rPr>
-                      <w:rFonts w:ascii="Calibri" w:hAnsi="Calibri" w:cs="Calibri"/>
-                      <w:color w:val="000000"/>
-                    </w:rPr>
-                  </w:pPr>
-                </w:p>
-              </w:tc>
-              <w:tc>
-                <w:tcPr>
-                  <w:tcW w:w="1621" w:type="dxa"/>
-                  <w:shd w:val="clear" w:color="auto" w:fill="auto"/>
-                </w:tcPr>
-                <w:p>
-                  <w:pPr>
-                    <w:snapToGrid w:val="0"/>
-                    <w:rPr>
-                      <w:rFonts w:eastAsia="Calibri" w:cs="Times New Roman"/>
-                    </w:rPr>
-                  </w:pPr>
-                  <w:r>
-                    <w:rPr>
-                      <w:rFonts w:eastAsia="Calibri" w:cs="Times New Roman"/>
-                    </w:rPr>
-                    <w:t>phone</w:t>
-                  </w:r>
-                </w:p>
-              </w:tc>
-              <w:tc>
-                <w:tcPr>
-                  <w:tcW w:w="1877" w:type="dxa"/>
-                  <w:gridSpan w:val="3"/>
-                  <w:shd w:val="clear" w:color="auto" w:fill="auto"/>
-                </w:tcPr>
-                <w:p>
-                  <w:pPr>
-                    <w:snapToGrid w:val="0"/>
-                    <w:rPr>
-                      <w:rFonts w:eastAsia="Calibri" w:cs="Times New Roman"/>
-                    </w:rPr>
-                  </w:pPr>
-                  <w:r>
-                    <w:rPr>
-                      <w:rFonts w:eastAsia="Calibri" w:cs="Times New Roman"/>
-                    </w:rPr>
-                    <w:t>varchar(20)</w:t>
-                  </w:r>
-                </w:p>
-              </w:tc>
-              <w:tc>
-                <w:tcPr>
-                  <w:tcW w:w="933" w:type="dxa"/>
-                  <w:gridSpan w:val="2"/>
-                  <w:shd w:val="clear" w:color="auto" w:fill="auto"/>
-                </w:tcPr>
-                <w:p>
-                  <w:pPr>
-                    <w:snapToGrid w:val="0"/>
-                    <w:rPr>
-                      <w:rFonts w:eastAsia="Calibri" w:cs="Times New Roman"/>
-                    </w:rPr>
-                  </w:pPr>
-                </w:p>
-              </w:tc>
-              <w:tc>
-                <w:tcPr>
-                  <w:tcW w:w="3515" w:type="dxa"/>
-                  <w:gridSpan w:val="2"/>
-                  <w:shd w:val="clear" w:color="auto" w:fill="auto"/>
-                </w:tcPr>
-                <w:p>
-                  <w:pPr>
-                    <w:snapToGrid w:val="0"/>
-                    <w:rPr>
-                      <w:rFonts w:eastAsia="Calibri" w:cs="Times New Roman"/>
-                    </w:rPr>
-                  </w:pPr>
-                  <w:r>
-                    <w:rPr>
-                      <w:rFonts w:eastAsia="Calibri" w:cs="Times New Roman"/>
-                    </w:rPr>
-                    <w:t>Số điện thoại</w:t>
-                  </w:r>
-                </w:p>
-              </w:tc>
-              <w:tc>
-                <w:tcPr>
-                  <w:tcW w:w="851" w:type="dxa"/>
-                  <w:gridSpan w:val="2"/>
-                  <w:shd w:val="clear" w:color="auto" w:fill="auto"/>
-                </w:tcPr>
-                <w:p>
-                  <w:pPr>
-                    <w:snapToGrid w:val="0"/>
-                    <w:rPr>
-                      <w:rFonts w:eastAsia="Calibri" w:cs="Times New Roman"/>
-                    </w:rPr>
-                  </w:pPr>
-                </w:p>
-              </w:tc>
-            </w:tr>
-            <w:tr>
-              <w:tc>
-                <w:tcPr>
-                  <w:tcW w:w="809" w:type="dxa"/>
-                  <w:shd w:val="clear" w:color="auto" w:fill="auto"/>
-                  <w:vAlign w:val="bottom"/>
-                </w:tcPr>
-                <w:p>
-                  <w:pPr>
-                    <w:jc w:val="right"/>
-                    <w:rPr>
-                      <w:rFonts w:ascii="Calibri" w:hAnsi="Calibri" w:cs="Calibri"/>
-                      <w:color w:val="000000"/>
-                    </w:rPr>
-                  </w:pPr>
-                </w:p>
-              </w:tc>
-              <w:tc>
-                <w:tcPr>
-                  <w:tcW w:w="1621" w:type="dxa"/>
-                  <w:shd w:val="clear" w:color="auto" w:fill="auto"/>
-                </w:tcPr>
-                <w:p>
-                  <w:pPr>
-                    <w:snapToGrid w:val="0"/>
-                    <w:rPr>
-                      <w:rFonts w:eastAsia="Calibri" w:cs="Times New Roman"/>
-                    </w:rPr>
-                  </w:pPr>
-                  <w:r>
-                    <w:rPr>
-                      <w:rFonts w:eastAsia="Calibri" w:cs="Times New Roman"/>
-                    </w:rPr>
-                    <w:t>mailaddress</w:t>
-                  </w:r>
-                </w:p>
-              </w:tc>
-              <w:tc>
-                <w:tcPr>
-                  <w:tcW w:w="1877" w:type="dxa"/>
-                  <w:gridSpan w:val="3"/>
-                  <w:shd w:val="clear" w:color="auto" w:fill="auto"/>
-                </w:tcPr>
-                <w:p>
-                  <w:pPr>
-                    <w:snapToGrid w:val="0"/>
-                    <w:rPr>
-                      <w:rFonts w:eastAsia="Calibri" w:cs="Times New Roman"/>
-                    </w:rPr>
-                  </w:pPr>
-                  <w:r>
-                    <w:rPr>
-                      <w:rFonts w:eastAsia="Calibri" w:cs="Times New Roman"/>
-                    </w:rPr>
-                    <w:t>nvarchar(500)</w:t>
-                  </w:r>
-                </w:p>
-              </w:tc>
-              <w:tc>
-                <w:tcPr>
-                  <w:tcW w:w="933" w:type="dxa"/>
-                  <w:gridSpan w:val="2"/>
-                  <w:shd w:val="clear" w:color="auto" w:fill="auto"/>
-                </w:tcPr>
-                <w:p>
-                  <w:pPr>
-                    <w:snapToGrid w:val="0"/>
-                    <w:rPr>
-                      <w:rFonts w:eastAsia="Calibri" w:cs="Times New Roman"/>
-                    </w:rPr>
-                  </w:pPr>
-                </w:p>
-              </w:tc>
-              <w:tc>
-                <w:tcPr>
-                  <w:tcW w:w="3515" w:type="dxa"/>
-                  <w:gridSpan w:val="2"/>
-                  <w:shd w:val="clear" w:color="auto" w:fill="auto"/>
-                </w:tcPr>
-                <w:p>
-                  <w:pPr>
-                    <w:snapToGrid w:val="0"/>
-                    <w:rPr>
-                      <w:rFonts w:eastAsia="Calibri" w:cs="Times New Roman"/>
-                    </w:rPr>
-                  </w:pPr>
-                  <w:r>
-                    <w:rPr>
-                      <w:rFonts w:eastAsia="Calibri" w:cs="Times New Roman"/>
-                    </w:rPr>
-                    <w:t>Địa chỉ nhận</w:t>
-                  </w:r>
-                </w:p>
-              </w:tc>
-              <w:tc>
-                <w:tcPr>
-                  <w:tcW w:w="851" w:type="dxa"/>
-                  <w:gridSpan w:val="2"/>
-                  <w:shd w:val="clear" w:color="auto" w:fill="auto"/>
-                </w:tcPr>
-                <w:p>
-                  <w:pPr>
-                    <w:snapToGrid w:val="0"/>
-                    <w:rPr>
-                      <w:rFonts w:eastAsia="Calibri" w:cs="Times New Roman"/>
-                    </w:rPr>
-                  </w:pPr>
-                </w:p>
-              </w:tc>
-            </w:tr>
-            <w:tr>
-              <w:tc>
-                <w:tcPr>
-                  <w:tcW w:w="809" w:type="dxa"/>
-                  <w:shd w:val="clear" w:color="auto" w:fill="auto"/>
-                  <w:vAlign w:val="bottom"/>
-                </w:tcPr>
-                <w:p>
-                  <w:pPr>
-                    <w:jc w:val="right"/>
-                    <w:rPr>
-                      <w:rFonts w:ascii="Calibri" w:hAnsi="Calibri" w:cs="Calibri"/>
-                      <w:color w:val="000000"/>
-                    </w:rPr>
-                  </w:pPr>
-                </w:p>
-              </w:tc>
-              <w:tc>
-                <w:tcPr>
-                  <w:tcW w:w="1621" w:type="dxa"/>
-                  <w:shd w:val="clear" w:color="auto" w:fill="auto"/>
-                </w:tcPr>
-                <w:p>
-                  <w:pPr>
-                    <w:snapToGrid w:val="0"/>
-                    <w:rPr>
-                      <w:rFonts w:eastAsia="Calibri" w:cs="Times New Roman"/>
-                    </w:rPr>
-                  </w:pPr>
-                  <w:r>
-                    <w:rPr>
-                      <w:rFonts w:eastAsia="Calibri" w:cs="Times New Roman"/>
-                    </w:rPr>
-                    <w:t>presenter</w:t>
-                  </w:r>
-                </w:p>
-              </w:tc>
-              <w:tc>
-                <w:tcPr>
-                  <w:tcW w:w="1877" w:type="dxa"/>
-                  <w:gridSpan w:val="3"/>
-                  <w:shd w:val="clear" w:color="auto" w:fill="auto"/>
-                </w:tcPr>
-                <w:p>
-                  <w:pPr>
-                    <w:snapToGrid w:val="0"/>
-                    <w:rPr>
-                      <w:rFonts w:eastAsia="Calibri" w:cs="Times New Roman"/>
-                    </w:rPr>
-                  </w:pPr>
-                  <w:r>
-                    <w:rPr>
-                      <w:rFonts w:eastAsia="Calibri" w:cs="Times New Roman"/>
-                    </w:rPr>
-                    <w:t>nvarchar(200)</w:t>
-                  </w:r>
-                </w:p>
-              </w:tc>
-              <w:tc>
-                <w:tcPr>
-                  <w:tcW w:w="933" w:type="dxa"/>
-                  <w:gridSpan w:val="2"/>
-                  <w:shd w:val="clear" w:color="auto" w:fill="auto"/>
-                </w:tcPr>
-                <w:p>
-                  <w:pPr>
-                    <w:snapToGrid w:val="0"/>
-                    <w:rPr>
-                      <w:rFonts w:eastAsia="Calibri" w:cs="Times New Roman"/>
-                    </w:rPr>
-                  </w:pPr>
-                </w:p>
-              </w:tc>
-              <w:tc>
-                <w:tcPr>
-                  <w:tcW w:w="3515" w:type="dxa"/>
-                  <w:gridSpan w:val="2"/>
-                  <w:shd w:val="clear" w:color="auto" w:fill="auto"/>
-                </w:tcPr>
-                <w:p>
-                  <w:pPr>
-                    <w:snapToGrid w:val="0"/>
-                    <w:rPr>
-                      <w:rFonts w:eastAsia="Calibri" w:cs="Times New Roman"/>
-                    </w:rPr>
-                  </w:pPr>
-                  <w:r>
-                    <w:rPr>
-                      <w:rFonts w:eastAsia="Calibri" w:cs="Times New Roman"/>
-                    </w:rPr>
-                    <w:t>Tên người đại diện</w:t>
-                  </w:r>
-                </w:p>
-              </w:tc>
-              <w:tc>
-                <w:tcPr>
-                  <w:tcW w:w="851" w:type="dxa"/>
-                  <w:gridSpan w:val="2"/>
-                  <w:shd w:val="clear" w:color="auto" w:fill="auto"/>
-                </w:tcPr>
-                <w:p>
-                  <w:pPr>
-                    <w:snapToGrid w:val="0"/>
-                    <w:rPr>
-                      <w:rFonts w:eastAsia="Calibri" w:cs="Times New Roman"/>
-                    </w:rPr>
-                  </w:pPr>
-                </w:p>
-              </w:tc>
-            </w:tr>
-            <w:tr>
-              <w:tc>
-                <w:tcPr>
-                  <w:tcW w:w="809" w:type="dxa"/>
-                  <w:shd w:val="clear" w:color="auto" w:fill="auto"/>
-                  <w:vAlign w:val="bottom"/>
-                </w:tcPr>
-                <w:p>
-                  <w:pPr>
-                    <w:jc w:val="right"/>
-                    <w:rPr>
-                      <w:rFonts w:ascii="Calibri" w:hAnsi="Calibri" w:cs="Calibri"/>
-                      <w:color w:val="000000"/>
-                    </w:rPr>
-                  </w:pPr>
-                </w:p>
-              </w:tc>
-              <w:tc>
-                <w:tcPr>
-                  <w:tcW w:w="1621" w:type="dxa"/>
-                  <w:shd w:val="clear" w:color="auto" w:fill="auto"/>
-                </w:tcPr>
-                <w:p>
-                  <w:pPr>
-                    <w:snapToGrid w:val="0"/>
-                    <w:rPr>
-                      <w:rFonts w:eastAsia="Calibri" w:cs="Times New Roman"/>
-                    </w:rPr>
-                  </w:pPr>
-                  <w:r>
-                    <w:rPr>
-                      <w:rFonts w:eastAsia="Calibri" w:cs="Times New Roman"/>
-                    </w:rPr>
-                    <w:t>nationcode</w:t>
-                  </w:r>
-                </w:p>
-              </w:tc>
-              <w:tc>
-                <w:tcPr>
-                  <w:tcW w:w="1877" w:type="dxa"/>
-                  <w:gridSpan w:val="3"/>
-                  <w:shd w:val="clear" w:color="auto" w:fill="auto"/>
-                </w:tcPr>
-                <w:p>
-                  <w:pPr>
-                    <w:snapToGrid w:val="0"/>
-                    <w:rPr>
-                      <w:rFonts w:eastAsia="Calibri" w:cs="Times New Roman"/>
-                    </w:rPr>
-                  </w:pPr>
-                  <w:r>
-                    <w:rPr>
-                      <w:rFonts w:eastAsia="Calibri" w:cs="Times New Roman"/>
-                    </w:rPr>
-                    <w:t>varchar(10)</w:t>
-                  </w:r>
-                </w:p>
-              </w:tc>
-              <w:tc>
-                <w:tcPr>
-                  <w:tcW w:w="933" w:type="dxa"/>
-                  <w:gridSpan w:val="2"/>
-                  <w:shd w:val="clear" w:color="auto" w:fill="auto"/>
-                </w:tcPr>
-                <w:p>
-                  <w:pPr>
-                    <w:snapToGrid w:val="0"/>
-                    <w:rPr>
-                      <w:rFonts w:eastAsia="Calibri" w:cs="Times New Roman"/>
-                    </w:rPr>
-                  </w:pPr>
-                </w:p>
-              </w:tc>
-              <w:tc>
-                <w:tcPr>
-                  <w:tcW w:w="3515" w:type="dxa"/>
-                  <w:gridSpan w:val="2"/>
-                  <w:shd w:val="clear" w:color="auto" w:fill="auto"/>
-                </w:tcPr>
-                <w:p>
-                  <w:pPr>
-                    <w:snapToGrid w:val="0"/>
-                    <w:rPr>
-                      <w:rFonts w:eastAsia="Calibri" w:cs="Times New Roman"/>
-                    </w:rPr>
-                  </w:pPr>
-                  <w:r>
-                    <w:rPr>
-                      <w:rFonts w:eastAsia="Calibri" w:cs="Times New Roman"/>
-                    </w:rPr>
-                    <w:t>Quốc gia đặt trụ sở chính</w:t>
-                  </w:r>
-                </w:p>
-              </w:tc>
-              <w:tc>
-                <w:tcPr>
-                  <w:tcW w:w="851" w:type="dxa"/>
-                  <w:gridSpan w:val="2"/>
-                  <w:shd w:val="clear" w:color="auto" w:fill="auto"/>
-                </w:tcPr>
-                <w:p>
-                  <w:pPr>
-                    <w:snapToGrid w:val="0"/>
-                    <w:rPr>
-                      <w:rFonts w:eastAsia="Calibri" w:cs="Times New Roman"/>
-                    </w:rPr>
-                  </w:pPr>
-                </w:p>
-              </w:tc>
-            </w:tr>
-            <w:tr>
-              <w:tc>
-                <w:tcPr>
-                  <w:tcW w:w="809" w:type="dxa"/>
-                  <w:shd w:val="clear" w:color="auto" w:fill="auto"/>
-                  <w:vAlign w:val="bottom"/>
-                </w:tcPr>
-                <w:p>
-                  <w:pPr>
-                    <w:jc w:val="right"/>
-                    <w:rPr>
-                      <w:rFonts w:ascii="Calibri" w:hAnsi="Calibri" w:cs="Calibri"/>
-                      <w:color w:val="000000"/>
-                    </w:rPr>
-                  </w:pPr>
-                </w:p>
-              </w:tc>
-              <w:tc>
-                <w:tcPr>
-                  <w:tcW w:w="1621" w:type="dxa"/>
-                  <w:shd w:val="clear" w:color="auto" w:fill="auto"/>
-                </w:tcPr>
-                <w:p>
-                  <w:pPr>
-                    <w:snapToGrid w:val="0"/>
-                    <w:rPr>
-                      <w:rFonts w:eastAsia="Calibri" w:cs="Times New Roman"/>
-                    </w:rPr>
-                  </w:pPr>
-                  <w:r>
-                    <w:rPr>
-                      <w:rFonts w:eastAsia="Calibri" w:cs="Times New Roman"/>
-                    </w:rPr>
-                    <w:t>taxnumber</w:t>
-                  </w:r>
-                </w:p>
-              </w:tc>
-              <w:tc>
-                <w:tcPr>
-                  <w:tcW w:w="1877" w:type="dxa"/>
-                  <w:gridSpan w:val="3"/>
-                  <w:shd w:val="clear" w:color="auto" w:fill="auto"/>
-                </w:tcPr>
-                <w:p>
-                  <w:pPr>
-                    <w:snapToGrid w:val="0"/>
-                    <w:rPr>
-                      <w:rFonts w:eastAsia="Calibri" w:cs="Times New Roman"/>
-                    </w:rPr>
-                  </w:pPr>
-                  <w:r>
-                    <w:rPr>
-                      <w:rFonts w:eastAsia="Calibri" w:cs="Times New Roman"/>
-                    </w:rPr>
-                    <w:t>varchar(20)</w:t>
-                  </w:r>
-                </w:p>
-              </w:tc>
-              <w:tc>
-                <w:tcPr>
-                  <w:tcW w:w="933" w:type="dxa"/>
-                  <w:gridSpan w:val="2"/>
-                  <w:shd w:val="clear" w:color="auto" w:fill="auto"/>
-                </w:tcPr>
-                <w:p>
-                  <w:pPr>
-                    <w:snapToGrid w:val="0"/>
-                    <w:rPr>
-                      <w:rFonts w:eastAsia="Calibri" w:cs="Times New Roman"/>
-                    </w:rPr>
-                  </w:pPr>
-                </w:p>
-              </w:tc>
-              <w:tc>
-                <w:tcPr>
-                  <w:tcW w:w="3515" w:type="dxa"/>
-                  <w:gridSpan w:val="2"/>
-                  <w:shd w:val="clear" w:color="auto" w:fill="auto"/>
-                </w:tcPr>
-                <w:p>
-                  <w:pPr>
-                    <w:snapToGrid w:val="0"/>
-                    <w:rPr>
-                      <w:rFonts w:eastAsia="Calibri" w:cs="Times New Roman"/>
-                    </w:rPr>
-                  </w:pPr>
-                  <w:r>
-                    <w:rPr>
-                      <w:rFonts w:eastAsia="Calibri" w:cs="Times New Roman"/>
-                    </w:rPr>
-                    <w:t>Mã số thuế của đối tác</w:t>
-                  </w:r>
-                </w:p>
-              </w:tc>
-              <w:tc>
-                <w:tcPr>
-                  <w:tcW w:w="851" w:type="dxa"/>
-                  <w:gridSpan w:val="2"/>
-                  <w:shd w:val="clear" w:color="auto" w:fill="auto"/>
-                </w:tcPr>
-                <w:p>
-                  <w:pPr>
-                    <w:snapToGrid w:val="0"/>
-                    <w:rPr>
-                      <w:rFonts w:eastAsia="Calibri" w:cs="Times New Roman"/>
-                    </w:rPr>
-                  </w:pPr>
-                </w:p>
-              </w:tc>
-            </w:tr>
-            <w:tr>
-              <w:trPr>
-                <w:gridAfter w:val="1"/>
-                <w:wAfter w:w="45" w:type="dxa"/>
-              </w:trPr>
-              <w:tc>
-                <w:tcPr>
-                  <w:tcW w:w="9561" w:type="dxa"/>
-                  <w:gridSpan w:val="10"/>
-                  <w:shd w:val="clear" w:color="auto" w:fill="auto"/>
-                </w:tcPr>
-                <w:p>
-                  <w:pPr>
-                    <w:snapToGrid w:val="0"/>
-                    <w:rPr>
-                      <w:b/>
-                    </w:rPr>
-                  </w:pPr>
-                  <w:r>
-                    <w:rPr>
-                      <w:b/>
-                    </w:rPr>
-                    <w:t>Khóa ngoại</w:t>
-                  </w:r>
-                </w:p>
-              </w:tc>
-            </w:tr>
-            <w:tr>
-              <w:trPr>
-                <w:gridAfter w:val="1"/>
-                <w:wAfter w:w="45" w:type="dxa"/>
-              </w:trPr>
-              <w:tc>
-                <w:tcPr>
-                  <w:tcW w:w="809" w:type="dxa"/>
-                  <w:shd w:val="clear" w:color="auto" w:fill="auto"/>
-                </w:tcPr>
-                <w:p>
-                  <w:pPr>
-                    <w:snapToGrid w:val="0"/>
-                  </w:pPr>
-                  <w:r>
-                    <w:t>STT</w:t>
-                  </w:r>
-                </w:p>
-              </w:tc>
-              <w:tc>
-                <w:tcPr>
-                  <w:tcW w:w="1851" w:type="dxa"/>
-                  <w:gridSpan w:val="2"/>
-                  <w:shd w:val="clear" w:color="auto" w:fill="auto"/>
-                </w:tcPr>
-                <w:p>
-                  <w:pPr>
-                    <w:snapToGrid w:val="0"/>
-                  </w:pPr>
-                  <w:r>
-                    <w:t>Tên trường</w:t>
-                  </w:r>
-                </w:p>
-              </w:tc>
-              <w:tc>
-                <w:tcPr>
-                  <w:tcW w:w="1417" w:type="dxa"/>
-                  <w:shd w:val="clear" w:color="auto" w:fill="auto"/>
-                </w:tcPr>
-                <w:p>
-                  <w:pPr>
-                    <w:snapToGrid w:val="0"/>
-                  </w:pPr>
-                  <w:r>
-                    <w:t>Tên bảng</w:t>
-                  </w:r>
-                </w:p>
-              </w:tc>
-              <w:tc>
-                <w:tcPr>
-                  <w:tcW w:w="1065" w:type="dxa"/>
-                  <w:gridSpan w:val="2"/>
-                  <w:shd w:val="clear" w:color="auto" w:fill="auto"/>
-                </w:tcPr>
-                <w:p>
-                  <w:pPr>
-                    <w:snapToGrid w:val="0"/>
-                  </w:pPr>
-                  <w:r>
-                    <w:t>Trường</w:t>
-                  </w:r>
-                </w:p>
-              </w:tc>
-              <w:tc>
-                <w:tcPr>
-                  <w:tcW w:w="967" w:type="dxa"/>
-                  <w:gridSpan w:val="2"/>
-                  <w:shd w:val="clear" w:color="auto" w:fill="auto"/>
-                </w:tcPr>
-                <w:p>
-                  <w:pPr>
-                    <w:snapToGrid w:val="0"/>
-                  </w:pPr>
-                  <w:r>
-                    <w:t>Q. Hệ</w:t>
-                  </w:r>
-                </w:p>
-              </w:tc>
-              <w:tc>
-                <w:tcPr>
-                  <w:tcW w:w="3452" w:type="dxa"/>
-                  <w:gridSpan w:val="2"/>
-                  <w:shd w:val="clear" w:color="auto" w:fill="auto"/>
-                </w:tcPr>
-                <w:p>
-                  <w:pPr>
-                    <w:snapToGrid w:val="0"/>
-                  </w:pPr>
-                  <w:r>
-                    <w:t>Ghi chú</w:t>
-                  </w:r>
-                </w:p>
-              </w:tc>
-            </w:tr>
-            <w:tr>
-              <w:trPr>
-                <w:gridAfter w:val="1"/>
-                <w:wAfter w:w="45" w:type="dxa"/>
-              </w:trPr>
-              <w:tc>
-                <w:tcPr>
-                  <w:tcW w:w="809" w:type="dxa"/>
-                  <w:shd w:val="clear" w:color="auto" w:fill="auto"/>
-                </w:tcPr>
-                <w:p>
-                  <w:pPr>
-                    <w:snapToGrid w:val="0"/>
-                  </w:pPr>
-                  <w:r>
-                    <w:t>1</w:t>
-                  </w:r>
-                </w:p>
-              </w:tc>
-              <w:tc>
-                <w:tcPr>
-                  <w:tcW w:w="1851" w:type="dxa"/>
-                  <w:gridSpan w:val="2"/>
-                  <w:shd w:val="clear" w:color="auto" w:fill="auto"/>
-                </w:tcPr>
-                <w:p>
-                  <w:pPr>
-                    <w:snapToGrid w:val="0"/>
-                  </w:pPr>
-                  <w:r>
-                    <w:rPr>
-                      <w:rFonts w:eastAsia="Calibri" w:cs="Times New Roman"/>
-                    </w:rPr>
-                    <w:t>nationcode</w:t>
-                  </w:r>
-                </w:p>
-              </w:tc>
-              <w:tc>
-                <w:tcPr>
-                  <w:tcW w:w="1417" w:type="dxa"/>
-                  <w:shd w:val="clear" w:color="auto" w:fill="auto"/>
-                </w:tcPr>
-                <w:p>
-                  <w:pPr>
-                    <w:snapToGrid w:val="0"/>
-                  </w:pPr>
-                  <w:r>
-                    <w:rPr>
-                      <w:rFonts w:eastAsia="Calibri" w:cs="Times New Roman"/>
-                    </w:rPr>
-                    <w:t>nation</w:t>
-                  </w:r>
-                </w:p>
-              </w:tc>
-              <w:tc>
-                <w:tcPr>
-                  <w:tcW w:w="1065" w:type="dxa"/>
-                  <w:gridSpan w:val="2"/>
-                  <w:shd w:val="clear" w:color="auto" w:fill="auto"/>
-                </w:tcPr>
-                <w:p>
-                  <w:pPr>
-                    <w:snapToGrid w:val="0"/>
-                  </w:pPr>
-                  <w:r>
-                    <w:t>code</w:t>
-                  </w:r>
-                </w:p>
-              </w:tc>
-              <w:tc>
-                <w:tcPr>
-                  <w:tcW w:w="967" w:type="dxa"/>
-                  <w:gridSpan w:val="2"/>
-                  <w:shd w:val="clear" w:color="auto" w:fill="auto"/>
-                </w:tcPr>
-                <w:p>
-                  <w:pPr>
-                    <w:snapToGrid w:val="0"/>
-                  </w:pPr>
-                  <w:r>
-                    <w:t>n-1</w:t>
-                  </w:r>
-                </w:p>
-              </w:tc>
-              <w:tc>
-                <w:tcPr>
-                  <w:tcW w:w="3452" w:type="dxa"/>
-                  <w:gridSpan w:val="2"/>
-                  <w:shd w:val="clear" w:color="auto" w:fill="auto"/>
-                </w:tcPr>
-                <w:p>
-                  <w:pPr>
-                    <w:snapToGrid w:val="0"/>
-                  </w:pPr>
-                  <w:r>
-                    <w:t>Quốc gia</w:t>
+                      <w:rFonts w:ascii="Times New Roman" w:eastAsia="Calibri" w:hAnsi="Times New Roman" w:cs="Times New Roman"/>
+                      <w:sz w:val="28"/>
+                      <w:szCs w:val="28"/>
+                    </w:rPr>
+                  </w:pPr>
+                  <w:r>
+                    <w:rPr>
+                      <w:rFonts w:ascii="Times New Roman" w:eastAsia="Calibri" w:hAnsi="Times New Roman" w:cs="Times New Roman"/>
+                      <w:sz w:val="28"/>
+                      <w:szCs w:val="28"/>
+                    </w:rPr>
+                    <w:t>Ngày kết thúc học kỳ</w:t>
                   </w:r>
                 </w:p>
               </w:tc>
             </w:tr>
           </w:tbl>
+          <w:p>
+            <w:pPr>
+              <w:pStyle w:val="ListParagraph"/>
+              <w:ind w:left="1080"/>
+              <w:rPr>
+                <w:rFonts w:ascii="Times New Roman" w:hAnsi="Times New Roman" w:cs="Times New Roman"/>
+                <w:sz w:val="28"/>
+              </w:rPr>
+            </w:pPr>
+          </w:p>
+          <w:p>
+            <w:pPr>
+              <w:pStyle w:val="ListParagraph"/>
+              <w:ind w:left="1080"/>
+              <w:rPr>
+                <w:rFonts w:ascii="Times New Roman" w:hAnsi="Times New Roman" w:cs="Times New Roman"/>
+                <w:sz w:val="28"/>
+              </w:rPr>
+            </w:pPr>
+          </w:p>
           <w:p>
             <w:pPr>
               <w:pStyle w:val="ListParagraph"/>
@@ -7839,8 +7239,6 @@
                 <w:color w:val="000000" w:themeColor="text1"/>
               </w:rPr>
             </w:pPr>
-            <w:bookmarkStart w:id="0" w:name="_GoBack"/>
-            <w:bookmarkEnd w:id="0"/>
           </w:p>
         </w:tc>
         <w:tc>
@@ -8340,8 +7738,8 @@
 </file>
 
 <file path=word/numbering.xml><?xml version="1.0" encoding="utf-8"?>
-<w:numbering xmlns:wpc="http://schemas.microsoft.com/office/word/2010/wordprocessingCanvas" xmlns:cx="http://schemas.microsoft.com/office/drawing/2014/chartex" xmlns:mc="http://schemas.openxmlformats.org/markup-compatibility/2006" xmlns:o="urn:schemas-microsoft-com:office:office" xmlns:r="http://schemas.openxmlformats.org/officeDocument/2006/relationships" xmlns:m="http://schemas.openxmlformats.org/officeDocument/2006/math" xmlns:v="urn:schemas-microsoft-com:vml" xmlns:wp14="http://schemas.microsoft.com/office/word/2010/wordprocessingDrawing" xmlns:wp="http://schemas.openxmlformats.org/drawingml/2006/wordprocessingDrawing" xmlns:w10="urn:schemas-microsoft-com:office:word" xmlns:w="http://schemas.openxmlformats.org/wordprocessingml/2006/main" xmlns:w14="http://schemas.microsoft.com/office/word/2010/wordml" xmlns:w15="http://schemas.microsoft.com/office/word/2012/wordml" xmlns:w16se="http://schemas.microsoft.com/office/word/2015/wordml/symex" xmlns:wpg="http://schemas.microsoft.com/office/word/2010/wordprocessingGroup" xmlns:wpi="http://schemas.microsoft.com/office/word/2010/wordprocessingInk" xmlns:wne="http://schemas.microsoft.com/office/word/2006/wordml" xmlns:wps="http://schemas.microsoft.com/office/word/2010/wordprocessingShape" mc:Ignorable="w14 w15 w16se wp14">
-  <w:abstractNum w:abstractNumId="0" w15:restartNumberingAfterBreak="0">
+<w:numbering xmlns:wpc="http://schemas.microsoft.com/office/word/2010/wordprocessingCanvas" xmlns:mc="http://schemas.openxmlformats.org/markup-compatibility/2006" xmlns:o="urn:schemas-microsoft-com:office:office" xmlns:r="http://schemas.openxmlformats.org/officeDocument/2006/relationships" xmlns:m="http://schemas.openxmlformats.org/officeDocument/2006/math" xmlns:v="urn:schemas-microsoft-com:vml" xmlns:wp14="http://schemas.microsoft.com/office/word/2010/wordprocessingDrawing" xmlns:wp="http://schemas.openxmlformats.org/drawingml/2006/wordprocessingDrawing" xmlns:w10="urn:schemas-microsoft-com:office:word" xmlns:w="http://schemas.openxmlformats.org/wordprocessingml/2006/main" xmlns:w14="http://schemas.microsoft.com/office/word/2010/wordml" xmlns:w15="http://schemas.microsoft.com/office/word/2012/wordml" xmlns:wpg="http://schemas.microsoft.com/office/word/2010/wordprocessingGroup" xmlns:wpi="http://schemas.microsoft.com/office/word/2010/wordprocessingInk" xmlns:wne="http://schemas.microsoft.com/office/word/2006/wordml" xmlns:wps="http://schemas.microsoft.com/office/word/2010/wordprocessingShape" mc:Ignorable="w14 w15 wp14">
+  <w:abstractNum w:abstractNumId="0">
     <w:nsid w:val="1A4757D2"/>
     <w:multiLevelType w:val="hybridMultilevel"/>
     <w:tmpl w:val="5F445230"/>
@@ -8430,7 +7828,7 @@
       </w:pPr>
     </w:lvl>
   </w:abstractNum>
-  <w:abstractNum w:abstractNumId="1" w15:restartNumberingAfterBreak="0">
+  <w:abstractNum w:abstractNumId="1">
     <w:nsid w:val="2B28548E"/>
     <w:multiLevelType w:val="hybridMultilevel"/>
     <w:tmpl w:val="B1A21A1E"/>
@@ -8516,7 +7914,7 @@
       </w:pPr>
     </w:lvl>
   </w:abstractNum>
-  <w:abstractNum w:abstractNumId="2" w15:restartNumberingAfterBreak="0">
+  <w:abstractNum w:abstractNumId="2">
     <w:nsid w:val="5CCB0FB3"/>
     <w:multiLevelType w:val="hybridMultilevel"/>
     <w:tmpl w:val="9E7A3EDA"/>
@@ -8605,7 +8003,7 @@
       </w:pPr>
     </w:lvl>
   </w:abstractNum>
-  <w:abstractNum w:abstractNumId="3" w15:restartNumberingAfterBreak="0">
+  <w:abstractNum w:abstractNumId="3">
     <w:nsid w:val="671B4052"/>
     <w:multiLevelType w:val="hybridMultilevel"/>
     <w:tmpl w:val="5F326224"/>
@@ -8718,7 +8116,7 @@
       </w:rPr>
     </w:lvl>
   </w:abstractNum>
-  <w:abstractNum w:abstractNumId="4" w15:restartNumberingAfterBreak="0">
+  <w:abstractNum w:abstractNumId="4">
     <w:nsid w:val="73892DDD"/>
     <w:multiLevelType w:val="multilevel"/>
     <w:tmpl w:val="0409001D"/>
@@ -8804,7 +8202,7 @@
       </w:pPr>
     </w:lvl>
   </w:abstractNum>
-  <w:abstractNum w:abstractNumId="5" w15:restartNumberingAfterBreak="0">
+  <w:abstractNum w:abstractNumId="5">
     <w:nsid w:val="75947064"/>
     <w:multiLevelType w:val="hybridMultilevel"/>
     <w:tmpl w:val="033ECA8A"/>
@@ -8912,7 +8310,7 @@
 </file>
 
 <file path=word/styles.xml><?xml version="1.0" encoding="utf-8"?>
-<w:styles xmlns:mc="http://schemas.openxmlformats.org/markup-compatibility/2006" xmlns:r="http://schemas.openxmlformats.org/officeDocument/2006/relationships" xmlns:w="http://schemas.openxmlformats.org/wordprocessingml/2006/main" xmlns:w14="http://schemas.microsoft.com/office/word/2010/wordml" xmlns:w15="http://schemas.microsoft.com/office/word/2012/wordml" xmlns:w16se="http://schemas.microsoft.com/office/word/2015/wordml/symex" mc:Ignorable="w14 w15 w16se">
+<w:styles xmlns:mc="http://schemas.openxmlformats.org/markup-compatibility/2006" xmlns:r="http://schemas.openxmlformats.org/officeDocument/2006/relationships" xmlns:w="http://schemas.openxmlformats.org/wordprocessingml/2006/main" xmlns:w14="http://schemas.microsoft.com/office/word/2010/wordml" xmlns:w15="http://schemas.microsoft.com/office/word/2012/wordml" mc:Ignorable="w14 w15">
   <w:docDefaults>
     <w:rPrDefault>
       <w:rPr>
@@ -9398,6 +8796,7 @@
       <w:spacing w:after="0" w:line="240" w:lineRule="auto"/>
     </w:pPr>
     <w:tblPr>
+      <w:tblInd w:w="0" w:type="dxa"/>
       <w:tblBorders>
         <w:top w:val="single" w:sz="4" w:space="0" w:color="auto"/>
         <w:left w:val="single" w:sz="4" w:space="0" w:color="auto"/>
@@ -9406,6 +8805,12 @@
         <w:insideH w:val="single" w:sz="4" w:space="0" w:color="auto"/>
         <w:insideV w:val="single" w:sz="4" w:space="0" w:color="auto"/>
       </w:tblBorders>
+      <w:tblCellMar>
+        <w:top w:w="0" w:type="dxa"/>
+        <w:left w:w="108" w:type="dxa"/>
+        <w:bottom w:w="0" w:type="dxa"/>
+        <w:right w:w="108" w:type="dxa"/>
+      </w:tblCellMar>
     </w:tblPr>
   </w:style>
   <w:style w:type="character" w:customStyle="1" w:styleId="fontstyle01">

</xml_diff>